<commit_message>
27.02.18 - uses cases et scénarios
</commit_message>
<xml_diff>
--- a/Documentation de projet/Projet_PreTPI.docx
+++ b/Documentation de projet/Projet_PreTPI.docx
@@ -235,8 +235,6 @@
           <w:i/>
         </w:rPr>
       </w:pPr>
-      <w:bookmarkStart w:id="0" w:name="_GoBack"/>
-      <w:bookmarkEnd w:id="0"/>
     </w:p>
     <w:p>
       <w:pPr>
@@ -783,7 +781,6 @@
         </w:tabs>
         <w:rPr>
           <w:rFonts w:ascii="Cambria" w:eastAsia="MS Mincho" w:hAnsi="Cambria"/>
-          <w:szCs w:val="24"/>
           <w:lang w:eastAsia="ja-JP"/>
         </w:rPr>
       </w:pPr>
@@ -808,7 +805,6 @@
       <w:r>
         <w:rPr>
           <w:rFonts w:ascii="Cambria" w:eastAsia="MS Mincho" w:hAnsi="Cambria"/>
-          <w:szCs w:val="24"/>
           <w:lang w:eastAsia="ja-JP"/>
         </w:rPr>
         <w:tab/>
@@ -823,7 +819,13 @@
         <w:fldChar w:fldCharType="begin"/>
       </w:r>
       <w:r>
-        <w:instrText xml:space="preserve"> PAGEREF _Toc254354325 \h </w:instrText>
+        <w:instrText xml:space="preserve"> </w:instrText>
+      </w:r>
+      <w:r>
+        <w:instrText>PAGEREF</w:instrText>
+      </w:r>
+      <w:r>
+        <w:instrText xml:space="preserve"> _Toc254354325 \h </w:instrText>
       </w:r>
       <w:r>
         <w:fldChar w:fldCharType="separate"/>
@@ -845,7 +847,6 @@
         <w:rPr>
           <w:rFonts w:ascii="Cambria" w:eastAsia="MS Mincho" w:hAnsi="Cambria"/>
           <w:noProof/>
-          <w:szCs w:val="24"/>
           <w:lang w:eastAsia="ja-JP"/>
         </w:rPr>
       </w:pPr>
@@ -860,7 +861,6 @@
         <w:rPr>
           <w:rFonts w:ascii="Cambria" w:eastAsia="MS Mincho" w:hAnsi="Cambria"/>
           <w:noProof/>
-          <w:szCs w:val="24"/>
           <w:lang w:eastAsia="ja-JP"/>
         </w:rPr>
         <w:tab/>
@@ -888,7 +888,19 @@
         <w:rPr>
           <w:noProof/>
         </w:rPr>
-        <w:instrText xml:space="preserve"> PAGEREF _Toc254354326 \h </w:instrText>
+        <w:instrText xml:space="preserve"> </w:instrText>
+      </w:r>
+      <w:r>
+        <w:rPr>
+          <w:noProof/>
+        </w:rPr>
+        <w:instrText>PAGEREF</w:instrText>
+      </w:r>
+      <w:r>
+        <w:rPr>
+          <w:noProof/>
+        </w:rPr>
+        <w:instrText xml:space="preserve"> _Toc254354326 \h </w:instrText>
       </w:r>
       <w:r>
         <w:rPr>
@@ -924,7 +936,6 @@
         <w:rPr>
           <w:rFonts w:ascii="Cambria" w:eastAsia="MS Mincho" w:hAnsi="Cambria"/>
           <w:noProof/>
-          <w:szCs w:val="24"/>
           <w:lang w:eastAsia="ja-JP"/>
         </w:rPr>
       </w:pPr>
@@ -939,7 +950,6 @@
         <w:rPr>
           <w:rFonts w:ascii="Cambria" w:eastAsia="MS Mincho" w:hAnsi="Cambria"/>
           <w:noProof/>
-          <w:szCs w:val="24"/>
           <w:lang w:eastAsia="ja-JP"/>
         </w:rPr>
         <w:tab/>
@@ -967,7 +977,19 @@
         <w:rPr>
           <w:noProof/>
         </w:rPr>
-        <w:instrText xml:space="preserve"> PAGEREF _Toc254354327 \h </w:instrText>
+        <w:instrText xml:space="preserve"> </w:instrText>
+      </w:r>
+      <w:r>
+        <w:rPr>
+          <w:noProof/>
+        </w:rPr>
+        <w:instrText>PAGEREF</w:instrText>
+      </w:r>
+      <w:r>
+        <w:rPr>
+          <w:noProof/>
+        </w:rPr>
+        <w:instrText xml:space="preserve"> _Toc254354327 \h </w:instrText>
       </w:r>
       <w:r>
         <w:rPr>
@@ -1003,7 +1025,6 @@
         <w:rPr>
           <w:rFonts w:ascii="Cambria" w:eastAsia="MS Mincho" w:hAnsi="Cambria"/>
           <w:noProof/>
-          <w:szCs w:val="24"/>
           <w:lang w:eastAsia="ja-JP"/>
         </w:rPr>
       </w:pPr>
@@ -1018,7 +1039,6 @@
         <w:rPr>
           <w:rFonts w:ascii="Cambria" w:eastAsia="MS Mincho" w:hAnsi="Cambria"/>
           <w:noProof/>
-          <w:szCs w:val="24"/>
           <w:lang w:eastAsia="ja-JP"/>
         </w:rPr>
         <w:tab/>
@@ -1046,7 +1066,19 @@
         <w:rPr>
           <w:noProof/>
         </w:rPr>
-        <w:instrText xml:space="preserve"> PAGEREF _Toc254354328 \h </w:instrText>
+        <w:instrText xml:space="preserve"> </w:instrText>
+      </w:r>
+      <w:r>
+        <w:rPr>
+          <w:noProof/>
+        </w:rPr>
+        <w:instrText>PAGEREF</w:instrText>
+      </w:r>
+      <w:r>
+        <w:rPr>
+          <w:noProof/>
+        </w:rPr>
+        <w:instrText xml:space="preserve"> _Toc254354328 \h </w:instrText>
       </w:r>
       <w:r>
         <w:rPr>
@@ -1082,7 +1114,6 @@
         <w:rPr>
           <w:rFonts w:ascii="Cambria" w:eastAsia="MS Mincho" w:hAnsi="Cambria"/>
           <w:noProof/>
-          <w:szCs w:val="24"/>
           <w:lang w:eastAsia="ja-JP"/>
         </w:rPr>
       </w:pPr>
@@ -1097,7 +1128,6 @@
         <w:rPr>
           <w:rFonts w:ascii="Cambria" w:eastAsia="MS Mincho" w:hAnsi="Cambria"/>
           <w:noProof/>
-          <w:szCs w:val="24"/>
           <w:lang w:eastAsia="ja-JP"/>
         </w:rPr>
         <w:tab/>
@@ -1125,7 +1155,19 @@
         <w:rPr>
           <w:noProof/>
         </w:rPr>
-        <w:instrText xml:space="preserve"> PAGEREF _Toc254354329 \h </w:instrText>
+        <w:instrText xml:space="preserve"> </w:instrText>
+      </w:r>
+      <w:r>
+        <w:rPr>
+          <w:noProof/>
+        </w:rPr>
+        <w:instrText>PAGEREF</w:instrText>
+      </w:r>
+      <w:r>
+        <w:rPr>
+          <w:noProof/>
+        </w:rPr>
+        <w:instrText xml:space="preserve"> _Toc254354329 \h </w:instrText>
       </w:r>
       <w:r>
         <w:rPr>
@@ -1159,7 +1201,6 @@
         </w:tabs>
         <w:rPr>
           <w:rFonts w:ascii="Cambria" w:eastAsia="MS Mincho" w:hAnsi="Cambria"/>
-          <w:szCs w:val="24"/>
           <w:lang w:eastAsia="ja-JP"/>
         </w:rPr>
       </w:pPr>
@@ -1169,7 +1210,6 @@
       <w:r>
         <w:rPr>
           <w:rFonts w:ascii="Cambria" w:eastAsia="MS Mincho" w:hAnsi="Cambria"/>
-          <w:szCs w:val="24"/>
           <w:lang w:eastAsia="ja-JP"/>
         </w:rPr>
         <w:tab/>
@@ -1184,7 +1224,13 @@
         <w:fldChar w:fldCharType="begin"/>
       </w:r>
       <w:r>
-        <w:instrText xml:space="preserve"> PAGEREF _Toc254354330 \h </w:instrText>
+        <w:instrText xml:space="preserve"> </w:instrText>
+      </w:r>
+      <w:r>
+        <w:instrText>PAGEREF</w:instrText>
+      </w:r>
+      <w:r>
+        <w:instrText xml:space="preserve"> _Toc254354330 \h </w:instrText>
       </w:r>
       <w:r>
         <w:fldChar w:fldCharType="separate"/>
@@ -1206,7 +1252,6 @@
         <w:rPr>
           <w:rFonts w:ascii="Cambria" w:eastAsia="MS Mincho" w:hAnsi="Cambria"/>
           <w:noProof/>
-          <w:szCs w:val="24"/>
           <w:lang w:eastAsia="ja-JP"/>
         </w:rPr>
       </w:pPr>
@@ -1221,7 +1266,6 @@
         <w:rPr>
           <w:rFonts w:ascii="Cambria" w:eastAsia="MS Mincho" w:hAnsi="Cambria"/>
           <w:noProof/>
-          <w:szCs w:val="24"/>
           <w:lang w:eastAsia="ja-JP"/>
         </w:rPr>
         <w:tab/>
@@ -1249,7 +1293,19 @@
         <w:rPr>
           <w:noProof/>
         </w:rPr>
-        <w:instrText xml:space="preserve"> PAGEREF _Toc254354331 \h </w:instrText>
+        <w:instrText xml:space="preserve"> </w:instrText>
+      </w:r>
+      <w:r>
+        <w:rPr>
+          <w:noProof/>
+        </w:rPr>
+        <w:instrText>PAGEREF</w:instrText>
+      </w:r>
+      <w:r>
+        <w:rPr>
+          <w:noProof/>
+        </w:rPr>
+        <w:instrText xml:space="preserve"> _Toc254354331 \h </w:instrText>
       </w:r>
       <w:r>
         <w:rPr>
@@ -1285,7 +1341,6 @@
         <w:rPr>
           <w:rFonts w:ascii="Cambria" w:eastAsia="MS Mincho" w:hAnsi="Cambria"/>
           <w:noProof/>
-          <w:szCs w:val="24"/>
           <w:lang w:eastAsia="ja-JP"/>
         </w:rPr>
       </w:pPr>
@@ -1300,7 +1355,6 @@
         <w:rPr>
           <w:rFonts w:ascii="Cambria" w:eastAsia="MS Mincho" w:hAnsi="Cambria"/>
           <w:noProof/>
-          <w:szCs w:val="24"/>
           <w:lang w:eastAsia="ja-JP"/>
         </w:rPr>
         <w:tab/>
@@ -1328,7 +1382,19 @@
         <w:rPr>
           <w:noProof/>
         </w:rPr>
-        <w:instrText xml:space="preserve"> PAGEREF _Toc254354332 \h </w:instrText>
+        <w:instrText xml:space="preserve"> </w:instrText>
+      </w:r>
+      <w:r>
+        <w:rPr>
+          <w:noProof/>
+        </w:rPr>
+        <w:instrText>PAGEREF</w:instrText>
+      </w:r>
+      <w:r>
+        <w:rPr>
+          <w:noProof/>
+        </w:rPr>
+        <w:instrText xml:space="preserve"> _Toc254354332 \h </w:instrText>
       </w:r>
       <w:r>
         <w:rPr>
@@ -1364,7 +1430,6 @@
         <w:rPr>
           <w:rFonts w:ascii="Cambria" w:eastAsia="MS Mincho" w:hAnsi="Cambria"/>
           <w:noProof/>
-          <w:szCs w:val="24"/>
           <w:lang w:eastAsia="ja-JP"/>
         </w:rPr>
       </w:pPr>
@@ -1379,7 +1444,6 @@
         <w:rPr>
           <w:rFonts w:ascii="Cambria" w:eastAsia="MS Mincho" w:hAnsi="Cambria"/>
           <w:noProof/>
-          <w:szCs w:val="24"/>
           <w:lang w:eastAsia="ja-JP"/>
         </w:rPr>
         <w:tab/>
@@ -1407,7 +1471,19 @@
         <w:rPr>
           <w:noProof/>
         </w:rPr>
-        <w:instrText xml:space="preserve"> PAGEREF _Toc254354333 \h </w:instrText>
+        <w:instrText xml:space="preserve"> </w:instrText>
+      </w:r>
+      <w:r>
+        <w:rPr>
+          <w:noProof/>
+        </w:rPr>
+        <w:instrText>PAGEREF</w:instrText>
+      </w:r>
+      <w:r>
+        <w:rPr>
+          <w:noProof/>
+        </w:rPr>
+        <w:instrText xml:space="preserve"> _Toc254354333 \h </w:instrText>
       </w:r>
       <w:r>
         <w:rPr>
@@ -1443,7 +1519,6 @@
         <w:rPr>
           <w:rFonts w:ascii="Cambria" w:eastAsia="MS Mincho" w:hAnsi="Cambria"/>
           <w:noProof/>
-          <w:szCs w:val="24"/>
           <w:lang w:eastAsia="ja-JP"/>
         </w:rPr>
       </w:pPr>
@@ -1458,7 +1533,6 @@
         <w:rPr>
           <w:rFonts w:ascii="Cambria" w:eastAsia="MS Mincho" w:hAnsi="Cambria"/>
           <w:noProof/>
-          <w:szCs w:val="24"/>
           <w:lang w:eastAsia="ja-JP"/>
         </w:rPr>
         <w:tab/>
@@ -1486,7 +1560,19 @@
         <w:rPr>
           <w:noProof/>
         </w:rPr>
-        <w:instrText xml:space="preserve"> PAGEREF _Toc254354334 \h </w:instrText>
+        <w:instrText xml:space="preserve"> </w:instrText>
+      </w:r>
+      <w:r>
+        <w:rPr>
+          <w:noProof/>
+        </w:rPr>
+        <w:instrText>PAGEREF</w:instrText>
+      </w:r>
+      <w:r>
+        <w:rPr>
+          <w:noProof/>
+        </w:rPr>
+        <w:instrText xml:space="preserve"> _Toc254354334 \h </w:instrText>
       </w:r>
       <w:r>
         <w:rPr>
@@ -1522,7 +1608,6 @@
         <w:rPr>
           <w:rFonts w:ascii="Cambria" w:eastAsia="MS Mincho" w:hAnsi="Cambria"/>
           <w:noProof/>
-          <w:szCs w:val="24"/>
           <w:lang w:eastAsia="ja-JP"/>
         </w:rPr>
       </w:pPr>
@@ -1537,7 +1622,6 @@
         <w:rPr>
           <w:rFonts w:ascii="Cambria" w:eastAsia="MS Mincho" w:hAnsi="Cambria"/>
           <w:noProof/>
-          <w:szCs w:val="24"/>
           <w:lang w:eastAsia="ja-JP"/>
         </w:rPr>
         <w:tab/>
@@ -1565,7 +1649,19 @@
         <w:rPr>
           <w:noProof/>
         </w:rPr>
-        <w:instrText xml:space="preserve"> PAGEREF _Toc254354335 \h </w:instrText>
+        <w:instrText xml:space="preserve"> </w:instrText>
+      </w:r>
+      <w:r>
+        <w:rPr>
+          <w:noProof/>
+        </w:rPr>
+        <w:instrText>PAGEREF</w:instrText>
+      </w:r>
+      <w:r>
+        <w:rPr>
+          <w:noProof/>
+        </w:rPr>
+        <w:instrText xml:space="preserve"> _Toc254354335 \h </w:instrText>
       </w:r>
       <w:r>
         <w:rPr>
@@ -1599,7 +1695,6 @@
         </w:tabs>
         <w:rPr>
           <w:rFonts w:ascii="Cambria" w:eastAsia="MS Mincho" w:hAnsi="Cambria"/>
-          <w:szCs w:val="24"/>
           <w:lang w:eastAsia="ja-JP"/>
         </w:rPr>
       </w:pPr>
@@ -1609,7 +1704,6 @@
       <w:r>
         <w:rPr>
           <w:rFonts w:ascii="Cambria" w:eastAsia="MS Mincho" w:hAnsi="Cambria"/>
-          <w:szCs w:val="24"/>
           <w:lang w:eastAsia="ja-JP"/>
         </w:rPr>
         <w:tab/>
@@ -1624,7 +1718,13 @@
         <w:fldChar w:fldCharType="begin"/>
       </w:r>
       <w:r>
-        <w:instrText xml:space="preserve"> PAGEREF _Toc254354336 \h </w:instrText>
+        <w:instrText xml:space="preserve"> </w:instrText>
+      </w:r>
+      <w:r>
+        <w:instrText>PAGEREF</w:instrText>
+      </w:r>
+      <w:r>
+        <w:instrText xml:space="preserve"> _Toc254354336 \h </w:instrText>
       </w:r>
       <w:r>
         <w:fldChar w:fldCharType="separate"/>
@@ -1646,7 +1746,6 @@
         <w:rPr>
           <w:rFonts w:ascii="Cambria" w:eastAsia="MS Mincho" w:hAnsi="Cambria"/>
           <w:noProof/>
-          <w:szCs w:val="24"/>
           <w:lang w:eastAsia="ja-JP"/>
         </w:rPr>
       </w:pPr>
@@ -1661,7 +1760,6 @@
         <w:rPr>
           <w:rFonts w:ascii="Cambria" w:eastAsia="MS Mincho" w:hAnsi="Cambria"/>
           <w:noProof/>
-          <w:szCs w:val="24"/>
           <w:lang w:eastAsia="ja-JP"/>
         </w:rPr>
         <w:tab/>
@@ -1689,7 +1787,19 @@
         <w:rPr>
           <w:noProof/>
         </w:rPr>
-        <w:instrText xml:space="preserve"> PAGEREF _Toc254354337 \h </w:instrText>
+        <w:instrText xml:space="preserve"> </w:instrText>
+      </w:r>
+      <w:r>
+        <w:rPr>
+          <w:noProof/>
+        </w:rPr>
+        <w:instrText>PAGEREF</w:instrText>
+      </w:r>
+      <w:r>
+        <w:rPr>
+          <w:noProof/>
+        </w:rPr>
+        <w:instrText xml:space="preserve"> _Toc254354337 \h </w:instrText>
       </w:r>
       <w:r>
         <w:rPr>
@@ -1723,7 +1833,6 @@
         </w:tabs>
         <w:rPr>
           <w:rFonts w:ascii="Cambria" w:eastAsia="MS Mincho" w:hAnsi="Cambria"/>
-          <w:szCs w:val="24"/>
           <w:lang w:eastAsia="ja-JP"/>
         </w:rPr>
       </w:pPr>
@@ -1733,7 +1842,6 @@
       <w:r>
         <w:rPr>
           <w:rFonts w:ascii="Cambria" w:eastAsia="MS Mincho" w:hAnsi="Cambria"/>
-          <w:szCs w:val="24"/>
           <w:lang w:eastAsia="ja-JP"/>
         </w:rPr>
         <w:tab/>
@@ -1748,7 +1856,13 @@
         <w:fldChar w:fldCharType="begin"/>
       </w:r>
       <w:r>
-        <w:instrText xml:space="preserve"> PAGEREF _Toc254354338 \h </w:instrText>
+        <w:instrText xml:space="preserve"> </w:instrText>
+      </w:r>
+      <w:r>
+        <w:instrText>PAGEREF</w:instrText>
+      </w:r>
+      <w:r>
+        <w:instrText xml:space="preserve"> _Toc254354338 \h </w:instrText>
       </w:r>
       <w:r>
         <w:fldChar w:fldCharType="separate"/>
@@ -1770,7 +1884,6 @@
         <w:rPr>
           <w:rFonts w:ascii="Cambria" w:eastAsia="MS Mincho" w:hAnsi="Cambria"/>
           <w:noProof/>
-          <w:szCs w:val="24"/>
           <w:lang w:eastAsia="ja-JP"/>
         </w:rPr>
       </w:pPr>
@@ -1785,7 +1898,6 @@
         <w:rPr>
           <w:rFonts w:ascii="Cambria" w:eastAsia="MS Mincho" w:hAnsi="Cambria"/>
           <w:noProof/>
-          <w:szCs w:val="24"/>
           <w:lang w:eastAsia="ja-JP"/>
         </w:rPr>
         <w:tab/>
@@ -1813,7 +1925,19 @@
         <w:rPr>
           <w:noProof/>
         </w:rPr>
-        <w:instrText xml:space="preserve"> PAGEREF _Toc254354339 \h </w:instrText>
+        <w:instrText xml:space="preserve"> </w:instrText>
+      </w:r>
+      <w:r>
+        <w:rPr>
+          <w:noProof/>
+        </w:rPr>
+        <w:instrText>PAGEREF</w:instrText>
+      </w:r>
+      <w:r>
+        <w:rPr>
+          <w:noProof/>
+        </w:rPr>
+        <w:instrText xml:space="preserve"> _Toc254354339 \h </w:instrText>
       </w:r>
       <w:r>
         <w:rPr>
@@ -1849,7 +1973,6 @@
         <w:rPr>
           <w:rFonts w:ascii="Cambria" w:eastAsia="MS Mincho" w:hAnsi="Cambria"/>
           <w:noProof/>
-          <w:szCs w:val="24"/>
           <w:lang w:eastAsia="ja-JP"/>
         </w:rPr>
       </w:pPr>
@@ -1864,7 +1987,6 @@
         <w:rPr>
           <w:rFonts w:ascii="Cambria" w:eastAsia="MS Mincho" w:hAnsi="Cambria"/>
           <w:noProof/>
-          <w:szCs w:val="24"/>
           <w:lang w:eastAsia="ja-JP"/>
         </w:rPr>
         <w:tab/>
@@ -1892,7 +2014,19 @@
         <w:rPr>
           <w:noProof/>
         </w:rPr>
-        <w:instrText xml:space="preserve"> PAGEREF _Toc254354340 \h </w:instrText>
+        <w:instrText xml:space="preserve"> </w:instrText>
+      </w:r>
+      <w:r>
+        <w:rPr>
+          <w:noProof/>
+        </w:rPr>
+        <w:instrText>PAGEREF</w:instrText>
+      </w:r>
+      <w:r>
+        <w:rPr>
+          <w:noProof/>
+        </w:rPr>
+        <w:instrText xml:space="preserve"> _Toc254354340 \h </w:instrText>
       </w:r>
       <w:r>
         <w:rPr>
@@ -1928,7 +2062,6 @@
         <w:rPr>
           <w:rFonts w:ascii="Cambria" w:eastAsia="MS Mincho" w:hAnsi="Cambria"/>
           <w:noProof/>
-          <w:szCs w:val="24"/>
           <w:lang w:eastAsia="ja-JP"/>
         </w:rPr>
       </w:pPr>
@@ -1943,7 +2076,6 @@
         <w:rPr>
           <w:rFonts w:ascii="Cambria" w:eastAsia="MS Mincho" w:hAnsi="Cambria"/>
           <w:noProof/>
-          <w:szCs w:val="24"/>
           <w:lang w:eastAsia="ja-JP"/>
         </w:rPr>
         <w:tab/>
@@ -1971,7 +2103,19 @@
         <w:rPr>
           <w:noProof/>
         </w:rPr>
-        <w:instrText xml:space="preserve"> PAGEREF _Toc254354341 \h </w:instrText>
+        <w:instrText xml:space="preserve"> </w:instrText>
+      </w:r>
+      <w:r>
+        <w:rPr>
+          <w:noProof/>
+        </w:rPr>
+        <w:instrText>PAGEREF</w:instrText>
+      </w:r>
+      <w:r>
+        <w:rPr>
+          <w:noProof/>
+        </w:rPr>
+        <w:instrText xml:space="preserve"> _Toc254354341 \h </w:instrText>
       </w:r>
       <w:r>
         <w:rPr>
@@ -2007,7 +2151,6 @@
         <w:rPr>
           <w:rFonts w:ascii="Cambria" w:eastAsia="MS Mincho" w:hAnsi="Cambria"/>
           <w:noProof/>
-          <w:szCs w:val="24"/>
           <w:lang w:eastAsia="ja-JP"/>
         </w:rPr>
       </w:pPr>
@@ -2022,7 +2165,6 @@
         <w:rPr>
           <w:rFonts w:ascii="Cambria" w:eastAsia="MS Mincho" w:hAnsi="Cambria"/>
           <w:noProof/>
-          <w:szCs w:val="24"/>
           <w:lang w:eastAsia="ja-JP"/>
         </w:rPr>
         <w:tab/>
@@ -2050,7 +2192,19 @@
         <w:rPr>
           <w:noProof/>
         </w:rPr>
-        <w:instrText xml:space="preserve"> PAGEREF _Toc254354342 \h </w:instrText>
+        <w:instrText xml:space="preserve"> </w:instrText>
+      </w:r>
+      <w:r>
+        <w:rPr>
+          <w:noProof/>
+        </w:rPr>
+        <w:instrText>PAGEREF</w:instrText>
+      </w:r>
+      <w:r>
+        <w:rPr>
+          <w:noProof/>
+        </w:rPr>
+        <w:instrText xml:space="preserve"> _Toc254354342 \h </w:instrText>
       </w:r>
       <w:r>
         <w:rPr>
@@ -2084,7 +2238,6 @@
         </w:tabs>
         <w:rPr>
           <w:rFonts w:ascii="Cambria" w:eastAsia="MS Mincho" w:hAnsi="Cambria"/>
-          <w:szCs w:val="24"/>
           <w:lang w:eastAsia="ja-JP"/>
         </w:rPr>
       </w:pPr>
@@ -2094,7 +2247,6 @@
       <w:r>
         <w:rPr>
           <w:rFonts w:ascii="Cambria" w:eastAsia="MS Mincho" w:hAnsi="Cambria"/>
-          <w:szCs w:val="24"/>
           <w:lang w:eastAsia="ja-JP"/>
         </w:rPr>
         <w:tab/>
@@ -2109,7 +2261,13 @@
         <w:fldChar w:fldCharType="begin"/>
       </w:r>
       <w:r>
-        <w:instrText xml:space="preserve"> PAGEREF _Toc254354343 \h </w:instrText>
+        <w:instrText xml:space="preserve"> </w:instrText>
+      </w:r>
+      <w:r>
+        <w:instrText>PAGEREF</w:instrText>
+      </w:r>
+      <w:r>
+        <w:instrText xml:space="preserve"> _Toc254354343 \h </w:instrText>
       </w:r>
       <w:r>
         <w:fldChar w:fldCharType="separate"/>
@@ -2131,7 +2289,6 @@
         <w:rPr>
           <w:rFonts w:ascii="Cambria" w:eastAsia="MS Mincho" w:hAnsi="Cambria"/>
           <w:noProof/>
-          <w:szCs w:val="24"/>
           <w:lang w:eastAsia="ja-JP"/>
         </w:rPr>
       </w:pPr>
@@ -2146,7 +2303,6 @@
         <w:rPr>
           <w:rFonts w:ascii="Cambria" w:eastAsia="MS Mincho" w:hAnsi="Cambria"/>
           <w:noProof/>
-          <w:szCs w:val="24"/>
           <w:lang w:eastAsia="ja-JP"/>
         </w:rPr>
         <w:tab/>
@@ -2174,7 +2330,19 @@
         <w:rPr>
           <w:noProof/>
         </w:rPr>
-        <w:instrText xml:space="preserve"> PAGEREF _Toc254354344 \h </w:instrText>
+        <w:instrText xml:space="preserve"> </w:instrText>
+      </w:r>
+      <w:r>
+        <w:rPr>
+          <w:noProof/>
+        </w:rPr>
+        <w:instrText>PAGEREF</w:instrText>
+      </w:r>
+      <w:r>
+        <w:rPr>
+          <w:noProof/>
+        </w:rPr>
+        <w:instrText xml:space="preserve"> _Toc254354344 \h </w:instrText>
       </w:r>
       <w:r>
         <w:rPr>
@@ -2210,7 +2378,6 @@
         <w:rPr>
           <w:rFonts w:ascii="Cambria" w:eastAsia="MS Mincho" w:hAnsi="Cambria"/>
           <w:noProof/>
-          <w:szCs w:val="24"/>
           <w:lang w:eastAsia="ja-JP"/>
         </w:rPr>
       </w:pPr>
@@ -2225,7 +2392,6 @@
         <w:rPr>
           <w:rFonts w:ascii="Cambria" w:eastAsia="MS Mincho" w:hAnsi="Cambria"/>
           <w:noProof/>
-          <w:szCs w:val="24"/>
           <w:lang w:eastAsia="ja-JP"/>
         </w:rPr>
         <w:tab/>
@@ -2253,7 +2419,19 @@
         <w:rPr>
           <w:noProof/>
         </w:rPr>
-        <w:instrText xml:space="preserve"> PAGEREF _Toc254354345 \h </w:instrText>
+        <w:instrText xml:space="preserve"> </w:instrText>
+      </w:r>
+      <w:r>
+        <w:rPr>
+          <w:noProof/>
+        </w:rPr>
+        <w:instrText>PAGEREF</w:instrText>
+      </w:r>
+      <w:r>
+        <w:rPr>
+          <w:noProof/>
+        </w:rPr>
+        <w:instrText xml:space="preserve"> _Toc254354345 \h </w:instrText>
       </w:r>
       <w:r>
         <w:rPr>
@@ -2289,7 +2467,6 @@
         <w:rPr>
           <w:rFonts w:ascii="Cambria" w:eastAsia="MS Mincho" w:hAnsi="Cambria"/>
           <w:noProof/>
-          <w:szCs w:val="24"/>
           <w:lang w:eastAsia="ja-JP"/>
         </w:rPr>
       </w:pPr>
@@ -2304,7 +2481,6 @@
         <w:rPr>
           <w:rFonts w:ascii="Cambria" w:eastAsia="MS Mincho" w:hAnsi="Cambria"/>
           <w:noProof/>
-          <w:szCs w:val="24"/>
           <w:lang w:eastAsia="ja-JP"/>
         </w:rPr>
         <w:tab/>
@@ -2332,7 +2508,19 @@
         <w:rPr>
           <w:noProof/>
         </w:rPr>
-        <w:instrText xml:space="preserve"> PAGEREF _Toc254354346 \h </w:instrText>
+        <w:instrText xml:space="preserve"> </w:instrText>
+      </w:r>
+      <w:r>
+        <w:rPr>
+          <w:noProof/>
+        </w:rPr>
+        <w:instrText>PAGEREF</w:instrText>
+      </w:r>
+      <w:r>
+        <w:rPr>
+          <w:noProof/>
+        </w:rPr>
+        <w:instrText xml:space="preserve"> _Toc254354346 \h </w:instrText>
       </w:r>
       <w:r>
         <w:rPr>
@@ -2366,7 +2554,6 @@
         </w:tabs>
         <w:rPr>
           <w:rFonts w:ascii="Cambria" w:eastAsia="MS Mincho" w:hAnsi="Cambria"/>
-          <w:szCs w:val="24"/>
           <w:lang w:eastAsia="ja-JP"/>
         </w:rPr>
       </w:pPr>
@@ -2376,7 +2563,6 @@
       <w:r>
         <w:rPr>
           <w:rFonts w:ascii="Cambria" w:eastAsia="MS Mincho" w:hAnsi="Cambria"/>
-          <w:szCs w:val="24"/>
           <w:lang w:eastAsia="ja-JP"/>
         </w:rPr>
         <w:tab/>
@@ -2391,7 +2577,13 @@
         <w:fldChar w:fldCharType="begin"/>
       </w:r>
       <w:r>
-        <w:instrText xml:space="preserve"> PAGEREF _Toc254354347 \h </w:instrText>
+        <w:instrText xml:space="preserve"> </w:instrText>
+      </w:r>
+      <w:r>
+        <w:instrText>PAGEREF</w:instrText>
+      </w:r>
+      <w:r>
+        <w:instrText xml:space="preserve"> _Toc254354347 \h </w:instrText>
       </w:r>
       <w:r>
         <w:fldChar w:fldCharType="separate"/>
@@ -2411,7 +2603,6 @@
         </w:tabs>
         <w:rPr>
           <w:rFonts w:ascii="Cambria" w:eastAsia="MS Mincho" w:hAnsi="Cambria"/>
-          <w:szCs w:val="24"/>
           <w:lang w:eastAsia="ja-JP"/>
         </w:rPr>
       </w:pPr>
@@ -2421,7 +2612,6 @@
       <w:r>
         <w:rPr>
           <w:rFonts w:ascii="Cambria" w:eastAsia="MS Mincho" w:hAnsi="Cambria"/>
-          <w:szCs w:val="24"/>
           <w:lang w:eastAsia="ja-JP"/>
         </w:rPr>
         <w:tab/>
@@ -2436,7 +2626,13 @@
         <w:fldChar w:fldCharType="begin"/>
       </w:r>
       <w:r>
-        <w:instrText xml:space="preserve"> PAGEREF _Toc254354348 \h </w:instrText>
+        <w:instrText xml:space="preserve"> </w:instrText>
+      </w:r>
+      <w:r>
+        <w:instrText>PAGEREF</w:instrText>
+      </w:r>
+      <w:r>
+        <w:instrText xml:space="preserve"> _Toc254354348 \h </w:instrText>
       </w:r>
       <w:r>
         <w:fldChar w:fldCharType="separate"/>
@@ -2458,7 +2654,6 @@
         <w:rPr>
           <w:rFonts w:ascii="Cambria" w:eastAsia="MS Mincho" w:hAnsi="Cambria"/>
           <w:noProof/>
-          <w:szCs w:val="24"/>
           <w:lang w:eastAsia="ja-JP"/>
         </w:rPr>
       </w:pPr>
@@ -2473,7 +2668,6 @@
         <w:rPr>
           <w:rFonts w:ascii="Cambria" w:eastAsia="MS Mincho" w:hAnsi="Cambria"/>
           <w:noProof/>
-          <w:szCs w:val="24"/>
           <w:lang w:eastAsia="ja-JP"/>
         </w:rPr>
         <w:tab/>
@@ -2501,7 +2695,19 @@
         <w:rPr>
           <w:noProof/>
         </w:rPr>
-        <w:instrText xml:space="preserve"> PAGEREF _Toc254354349 \h </w:instrText>
+        <w:instrText xml:space="preserve"> </w:instrText>
+      </w:r>
+      <w:r>
+        <w:rPr>
+          <w:noProof/>
+        </w:rPr>
+        <w:instrText>PAGEREF</w:instrText>
+      </w:r>
+      <w:r>
+        <w:rPr>
+          <w:noProof/>
+        </w:rPr>
+        <w:instrText xml:space="preserve"> _Toc254354349 \h </w:instrText>
       </w:r>
       <w:r>
         <w:rPr>
@@ -2537,7 +2743,6 @@
         <w:rPr>
           <w:rFonts w:ascii="Cambria" w:eastAsia="MS Mincho" w:hAnsi="Cambria"/>
           <w:noProof/>
-          <w:szCs w:val="24"/>
           <w:lang w:eastAsia="ja-JP"/>
         </w:rPr>
       </w:pPr>
@@ -2552,7 +2757,6 @@
         <w:rPr>
           <w:rFonts w:ascii="Cambria" w:eastAsia="MS Mincho" w:hAnsi="Cambria"/>
           <w:noProof/>
-          <w:szCs w:val="24"/>
           <w:lang w:eastAsia="ja-JP"/>
         </w:rPr>
         <w:tab/>
@@ -2580,7 +2784,19 @@
         <w:rPr>
           <w:noProof/>
         </w:rPr>
-        <w:instrText xml:space="preserve"> PAGEREF _Toc254354350 \h </w:instrText>
+        <w:instrText xml:space="preserve"> </w:instrText>
+      </w:r>
+      <w:r>
+        <w:rPr>
+          <w:noProof/>
+        </w:rPr>
+        <w:instrText>PAGEREF</w:instrText>
+      </w:r>
+      <w:r>
+        <w:rPr>
+          <w:noProof/>
+        </w:rPr>
+        <w:instrText xml:space="preserve"> _Toc254354350 \h </w:instrText>
       </w:r>
       <w:r>
         <w:rPr>
@@ -2616,7 +2832,6 @@
         <w:rPr>
           <w:rFonts w:ascii="Cambria" w:eastAsia="MS Mincho" w:hAnsi="Cambria"/>
           <w:noProof/>
-          <w:szCs w:val="24"/>
           <w:lang w:eastAsia="ja-JP"/>
         </w:rPr>
       </w:pPr>
@@ -2631,7 +2846,6 @@
         <w:rPr>
           <w:rFonts w:ascii="Cambria" w:eastAsia="MS Mincho" w:hAnsi="Cambria"/>
           <w:noProof/>
-          <w:szCs w:val="24"/>
           <w:lang w:eastAsia="ja-JP"/>
         </w:rPr>
         <w:tab/>
@@ -2659,7 +2873,19 @@
         <w:rPr>
           <w:noProof/>
         </w:rPr>
-        <w:instrText xml:space="preserve"> PAGEREF _Toc254354351 \h </w:instrText>
+        <w:instrText xml:space="preserve"> </w:instrText>
+      </w:r>
+      <w:r>
+        <w:rPr>
+          <w:noProof/>
+        </w:rPr>
+        <w:instrText>PAGEREF</w:instrText>
+      </w:r>
+      <w:r>
+        <w:rPr>
+          <w:noProof/>
+        </w:rPr>
+        <w:instrText xml:space="preserve"> _Toc254354351 \h </w:instrText>
       </w:r>
       <w:r>
         <w:rPr>
@@ -2695,7 +2921,6 @@
         <w:rPr>
           <w:rFonts w:ascii="Cambria" w:eastAsia="MS Mincho" w:hAnsi="Cambria"/>
           <w:noProof/>
-          <w:szCs w:val="24"/>
           <w:lang w:eastAsia="ja-JP"/>
         </w:rPr>
       </w:pPr>
@@ -2710,7 +2935,6 @@
         <w:rPr>
           <w:rFonts w:ascii="Cambria" w:eastAsia="MS Mincho" w:hAnsi="Cambria"/>
           <w:noProof/>
-          <w:szCs w:val="24"/>
           <w:lang w:eastAsia="ja-JP"/>
         </w:rPr>
         <w:tab/>
@@ -2738,7 +2962,19 @@
         <w:rPr>
           <w:noProof/>
         </w:rPr>
-        <w:instrText xml:space="preserve"> PAGEREF _Toc254354352 \h </w:instrText>
+        <w:instrText xml:space="preserve"> </w:instrText>
+      </w:r>
+      <w:r>
+        <w:rPr>
+          <w:noProof/>
+        </w:rPr>
+        <w:instrText>PAGEREF</w:instrText>
+      </w:r>
+      <w:r>
+        <w:rPr>
+          <w:noProof/>
+        </w:rPr>
+        <w:instrText xml:space="preserve"> _Toc254354352 \h </w:instrText>
       </w:r>
       <w:r>
         <w:rPr>
@@ -2827,12 +3063,11 @@
       <w:pPr>
         <w:pStyle w:val="Titre1"/>
       </w:pPr>
-      <w:bookmarkStart w:id="1" w:name="_Toc254354325"/>
-      <w:r>
-        <w:lastRenderedPageBreak/>
+      <w:bookmarkStart w:id="0" w:name="_Toc254354325"/>
+      <w:r>
         <w:t>Introduction</w:t>
       </w:r>
-      <w:bookmarkEnd w:id="1"/>
+      <w:bookmarkEnd w:id="0"/>
     </w:p>
     <w:p>
       <w:pPr>
@@ -2842,7 +3077,7 @@
           <w:iCs/>
         </w:rPr>
       </w:pPr>
-      <w:bookmarkStart w:id="2" w:name="_Toc254354326"/>
+      <w:bookmarkStart w:id="1" w:name="_Toc254354326"/>
       <w:r>
         <w:rPr>
           <w:i w:val="0"/>
@@ -2850,7 +3085,7 @@
         </w:rPr>
         <w:t>Cadre, description et motivation</w:t>
       </w:r>
-      <w:bookmarkEnd w:id="2"/>
+      <w:bookmarkEnd w:id="1"/>
     </w:p>
     <w:p>
       <w:r>
@@ -2930,7 +3165,7 @@
           <w:iCs/>
         </w:rPr>
       </w:pPr>
-      <w:bookmarkStart w:id="3" w:name="_Toc254354328"/>
+      <w:bookmarkStart w:id="2" w:name="_Toc254354328"/>
       <w:r>
         <w:rPr>
           <w:i w:val="0"/>
@@ -2938,7 +3173,7 @@
         </w:rPr>
         <w:t>Objectifs</w:t>
       </w:r>
-      <w:bookmarkEnd w:id="3"/>
+      <w:bookmarkEnd w:id="2"/>
     </w:p>
     <w:p>
       <w:r>
@@ -3040,7 +3275,7 @@
           <w:iCs/>
         </w:rPr>
       </w:pPr>
-      <w:bookmarkStart w:id="4" w:name="_Toc254354329"/>
+      <w:bookmarkStart w:id="3" w:name="_Toc254354329"/>
       <w:r>
         <w:rPr>
           <w:i w:val="0"/>
@@ -3055,7 +3290,7 @@
         </w:rPr>
         <w:t xml:space="preserve"> initiale</w:t>
       </w:r>
-      <w:bookmarkEnd w:id="4"/>
+      <w:bookmarkEnd w:id="3"/>
     </w:p>
     <w:p>
       <w:pPr>
@@ -3116,18 +3351,19 @@
           <w:numId w:val="27"/>
         </w:numPr>
       </w:pPr>
-      <w:bookmarkStart w:id="5" w:name="_Toc254354330"/>
+      <w:bookmarkStart w:id="4" w:name="_Toc254354330"/>
       <w:r>
         <w:t>Analyse</w:t>
       </w:r>
-      <w:bookmarkEnd w:id="5"/>
-    </w:p>
+      <w:bookmarkEnd w:id="4"/>
+    </w:p>
+    <w:p/>
     <w:p>
       <w:pPr>
         <w:pStyle w:val="Help"/>
       </w:pPr>
-      <w:bookmarkStart w:id="6" w:name="_Toc25553307"/>
-      <w:bookmarkStart w:id="7" w:name="_Toc71691011"/>
+      <w:bookmarkStart w:id="5" w:name="_Toc25553307"/>
+      <w:bookmarkStart w:id="6" w:name="_Toc71691011"/>
       <w:r>
         <w:t xml:space="preserve">L’analyse </w:t>
       </w:r>
@@ -3189,7 +3425,7 @@
           <w:iCs/>
         </w:rPr>
       </w:pPr>
-      <w:bookmarkStart w:id="8" w:name="_Toc254354331"/>
+      <w:bookmarkStart w:id="7" w:name="_Toc254354331"/>
       <w:r>
         <w:rPr>
           <w:i w:val="0"/>
@@ -3197,7 +3433,7 @@
         </w:rPr>
         <w:t>Cahier des charges</w:t>
       </w:r>
-      <w:bookmarkEnd w:id="6"/>
+      <w:bookmarkEnd w:id="5"/>
       <w:r>
         <w:rPr>
           <w:i w:val="0"/>
@@ -3205,8 +3441,8 @@
         </w:rPr>
         <w:t xml:space="preserve"> détaillé</w:t>
       </w:r>
+      <w:bookmarkEnd w:id="6"/>
       <w:bookmarkEnd w:id="7"/>
-      <w:bookmarkEnd w:id="8"/>
     </w:p>
     <w:p>
       <w:pPr>
@@ -3372,8 +3608,9 @@
         <w:tblLook w:val="04A0" w:firstRow="1" w:lastRow="0" w:firstColumn="1" w:lastColumn="0" w:noHBand="0" w:noVBand="1"/>
       </w:tblPr>
       <w:tblGrid>
-        <w:gridCol w:w="3677"/>
-        <w:gridCol w:w="4675"/>
+        <w:gridCol w:w="1754"/>
+        <w:gridCol w:w="2123"/>
+        <w:gridCol w:w="2721"/>
       </w:tblGrid>
       <w:tr>
         <w:trPr>
@@ -3381,7 +3618,17 @@
         </w:trPr>
         <w:tc>
           <w:tcPr>
-            <w:tcW w:w="3677" w:type="dxa"/>
+            <w:tcW w:w="1754" w:type="dxa"/>
+          </w:tcPr>
+          <w:p>
+            <w:r>
+              <w:t>Fenêtre</w:t>
+            </w:r>
+          </w:p>
+        </w:tc>
+        <w:tc>
+          <w:tcPr>
+            <w:tcW w:w="2123" w:type="dxa"/>
           </w:tcPr>
           <w:p>
             <w:r>
@@ -3391,7 +3638,7 @@
         </w:tc>
         <w:tc>
           <w:tcPr>
-            <w:tcW w:w="4675" w:type="dxa"/>
+            <w:tcW w:w="2721" w:type="dxa"/>
           </w:tcPr>
           <w:p>
             <w:r>
@@ -3433,7 +3680,19 @@
         <w:rPr>
           <w:b/>
         </w:rPr>
-        <w:t>UC1 – S’identifier à l’application</w:t>
+        <w:t xml:space="preserve">UC1 – </w:t>
+      </w:r>
+      <w:r>
+        <w:rPr>
+          <w:b/>
+        </w:rPr>
+        <w:t>Identification</w:t>
+      </w:r>
+      <w:r>
+        <w:rPr>
+          <w:b/>
+        </w:rPr>
+        <w:t xml:space="preserve"> à l’application</w:t>
       </w:r>
     </w:p>
     <w:tbl>
@@ -3616,8 +3875,9 @@
         <w:tblLook w:val="04A0" w:firstRow="1" w:lastRow="0" w:firstColumn="1" w:lastColumn="0" w:noHBand="0" w:noVBand="1"/>
       </w:tblPr>
       <w:tblGrid>
-        <w:gridCol w:w="3818"/>
-        <w:gridCol w:w="4534"/>
+        <w:gridCol w:w="2198"/>
+        <w:gridCol w:w="2880"/>
+        <w:gridCol w:w="3274"/>
       </w:tblGrid>
       <w:tr>
         <w:trPr>
@@ -3625,7 +3885,17 @@
         </w:trPr>
         <w:tc>
           <w:tcPr>
-            <w:tcW w:w="3818" w:type="dxa"/>
+            <w:tcW w:w="2198" w:type="dxa"/>
+          </w:tcPr>
+          <w:p>
+            <w:r>
+              <w:t>Fenêtre</w:t>
+            </w:r>
+          </w:p>
+        </w:tc>
+        <w:tc>
+          <w:tcPr>
+            <w:tcW w:w="2880" w:type="dxa"/>
           </w:tcPr>
           <w:p>
             <w:r>
@@ -3635,7 +3905,7 @@
         </w:tc>
         <w:tc>
           <w:tcPr>
-            <w:tcW w:w="4534" w:type="dxa"/>
+            <w:tcW w:w="3274" w:type="dxa"/>
           </w:tcPr>
           <w:p>
             <w:r>
@@ -3650,7 +3920,17 @@
         </w:trPr>
         <w:tc>
           <w:tcPr>
-            <w:tcW w:w="3818" w:type="dxa"/>
+            <w:tcW w:w="2198" w:type="dxa"/>
+          </w:tcPr>
+          <w:p>
+            <w:r>
+              <w:t>Identification</w:t>
+            </w:r>
+          </w:p>
+        </w:tc>
+        <w:tc>
+          <w:tcPr>
+            <w:tcW w:w="2880" w:type="dxa"/>
           </w:tcPr>
           <w:p>
             <w:r>
@@ -3659,26 +3939,17 @@
           </w:p>
           <w:p>
             <w:r>
-              <w:t>« Se connecter » en ayant entré correctement ses identifiants.</w:t>
-            </w:r>
-          </w:p>
-        </w:tc>
-        <w:tc>
-          <w:tcPr>
-            <w:tcW w:w="4534" w:type="dxa"/>
-          </w:tcPr>
-          <w:p>
-            <w:r>
-              <w:t>La fenêtre d’identification disparait et les formulaires de l’</w:t>
-            </w:r>
-            <w:r>
-              <w:t>application</w:t>
-            </w:r>
-            <w:r>
-              <w:t xml:space="preserve"> s’activent</w:t>
-            </w:r>
-            <w:r>
-              <w:t>.</w:t>
+              <w:t>« Se connecter » de la fenêtre d’identification en ayant entré correctement ses identifiants.</w:t>
+            </w:r>
+          </w:p>
+        </w:tc>
+        <w:tc>
+          <w:tcPr>
+            <w:tcW w:w="3274" w:type="dxa"/>
+          </w:tcPr>
+          <w:p>
+            <w:r>
+              <w:t>La fenêtre d’identification disparait et les formulaires de l’application s’activent.</w:t>
             </w:r>
           </w:p>
         </w:tc>
@@ -3689,17 +3960,29 @@
         </w:trPr>
         <w:tc>
           <w:tcPr>
-            <w:tcW w:w="3818" w:type="dxa"/>
-          </w:tcPr>
-          <w:p>
-            <w:r>
-              <w:t>L’utilisateur clique sur le bouton « Se connecter » en ayant entré ses identifiants de façon incorrecte.</w:t>
-            </w:r>
-          </w:p>
-        </w:tc>
-        <w:tc>
-          <w:tcPr>
-            <w:tcW w:w="4534" w:type="dxa"/>
+            <w:tcW w:w="2198" w:type="dxa"/>
+          </w:tcPr>
+          <w:p>
+            <w:proofErr w:type="spellStart"/>
+            <w:r>
+              <w:t>Identificatiom</w:t>
+            </w:r>
+            <w:proofErr w:type="spellEnd"/>
+          </w:p>
+        </w:tc>
+        <w:tc>
+          <w:tcPr>
+            <w:tcW w:w="2880" w:type="dxa"/>
+          </w:tcPr>
+          <w:p>
+            <w:r>
+              <w:t>L’utilisateur clique sur le bouton « Se connecter » de la fenêtre d’identification en ayant entré ses identifiants de façon incorrecte.</w:t>
+            </w:r>
+          </w:p>
+        </w:tc>
+        <w:tc>
+          <w:tcPr>
+            <w:tcW w:w="3274" w:type="dxa"/>
           </w:tcPr>
           <w:p>
             <w:r>
@@ -3710,19 +3993,1897 @@
       </w:tr>
     </w:tbl>
     <w:p>
+      <w:r>
+        <w:br w:type="page"/>
+      </w:r>
+    </w:p>
+    <w:p>
       <w:pPr>
         <w:ind w:left="708"/>
       </w:pPr>
     </w:p>
+    <w:tbl>
+      <w:tblPr>
+        <w:tblStyle w:val="Grilledutableau"/>
+        <w:tblW w:w="8358" w:type="dxa"/>
+        <w:tblInd w:w="708" w:type="dxa"/>
+        <w:tblLook w:val="04A0" w:firstRow="1" w:lastRow="0" w:firstColumn="1" w:lastColumn="0" w:noHBand="0" w:noVBand="1"/>
+      </w:tblPr>
+      <w:tblGrid>
+        <w:gridCol w:w="4179"/>
+        <w:gridCol w:w="4179"/>
+      </w:tblGrid>
+      <w:tr>
+        <w:trPr>
+          <w:trHeight w:val="350"/>
+        </w:trPr>
+        <w:tc>
+          <w:tcPr>
+            <w:tcW w:w="4179" w:type="dxa"/>
+          </w:tcPr>
+          <w:p>
+            <w:r>
+              <w:t>Identifiant</w:t>
+            </w:r>
+          </w:p>
+        </w:tc>
+        <w:tc>
+          <w:tcPr>
+            <w:tcW w:w="4179" w:type="dxa"/>
+          </w:tcPr>
+          <w:p>
+            <w:r>
+              <w:t>SCLO</w:t>
+            </w:r>
+            <w:r>
+              <w:t>GINEXIT01</w:t>
+            </w:r>
+          </w:p>
+        </w:tc>
+      </w:tr>
+      <w:tr>
+        <w:trPr>
+          <w:trHeight w:val="350"/>
+        </w:trPr>
+        <w:tc>
+          <w:tcPr>
+            <w:tcW w:w="4179" w:type="dxa"/>
+          </w:tcPr>
+          <w:p>
+            <w:r>
+              <w:t>En tant que</w:t>
+            </w:r>
+          </w:p>
+        </w:tc>
+        <w:tc>
+          <w:tcPr>
+            <w:tcW w:w="4179" w:type="dxa"/>
+          </w:tcPr>
+          <w:p>
+            <w:r>
+              <w:t xml:space="preserve">Administrateur ou </w:t>
+            </w:r>
+            <w:proofErr w:type="spellStart"/>
+            <w:r>
+              <w:t>Assistant-e</w:t>
+            </w:r>
+            <w:proofErr w:type="spellEnd"/>
+          </w:p>
+        </w:tc>
+      </w:tr>
+      <w:tr>
+        <w:trPr>
+          <w:trHeight w:val="350"/>
+        </w:trPr>
+        <w:tc>
+          <w:tcPr>
+            <w:tcW w:w="4179" w:type="dxa"/>
+          </w:tcPr>
+          <w:p>
+            <w:r>
+              <w:t>Je veux</w:t>
+            </w:r>
+          </w:p>
+        </w:tc>
+        <w:tc>
+          <w:tcPr>
+            <w:tcW w:w="4179" w:type="dxa"/>
+          </w:tcPr>
+          <w:p>
+            <w:r>
+              <w:t>Quitter le logiciel lors de identification</w:t>
+            </w:r>
+          </w:p>
+        </w:tc>
+      </w:tr>
+      <w:tr>
+        <w:trPr>
+          <w:trHeight w:val="375"/>
+        </w:trPr>
+        <w:tc>
+          <w:tcPr>
+            <w:tcW w:w="4179" w:type="dxa"/>
+          </w:tcPr>
+          <w:p>
+            <w:r>
+              <w:t>Pour</w:t>
+            </w:r>
+          </w:p>
+        </w:tc>
+        <w:tc>
+          <w:tcPr>
+            <w:tcW w:w="4179" w:type="dxa"/>
+          </w:tcPr>
+          <w:p>
+            <w:r>
+              <w:t>Ne pas ouvrir le logiciel</w:t>
+            </w:r>
+          </w:p>
+        </w:tc>
+      </w:tr>
+      <w:tr>
+        <w:trPr>
+          <w:trHeight w:val="350"/>
+        </w:trPr>
+        <w:tc>
+          <w:tcPr>
+            <w:tcW w:w="4179" w:type="dxa"/>
+          </w:tcPr>
+          <w:p>
+            <w:r>
+              <w:t>Temps estimé</w:t>
+            </w:r>
+          </w:p>
+        </w:tc>
+        <w:tc>
+          <w:tcPr>
+            <w:tcW w:w="4179" w:type="dxa"/>
+          </w:tcPr>
+          <w:p>
+            <w:r>
+              <w:t>10min</w:t>
+            </w:r>
+          </w:p>
+        </w:tc>
+      </w:tr>
+      <w:tr>
+        <w:trPr>
+          <w:trHeight w:val="350"/>
+        </w:trPr>
+        <w:tc>
+          <w:tcPr>
+            <w:tcW w:w="4179" w:type="dxa"/>
+          </w:tcPr>
+          <w:p>
+            <w:r>
+              <w:t>Priorité</w:t>
+            </w:r>
+          </w:p>
+        </w:tc>
+        <w:tc>
+          <w:tcPr>
+            <w:tcW w:w="4179" w:type="dxa"/>
+          </w:tcPr>
+          <w:p>
+            <w:r>
+              <w:t>Haute</w:t>
+            </w:r>
+          </w:p>
+        </w:tc>
+      </w:tr>
+    </w:tbl>
     <w:p>
       <w:pPr>
         <w:ind w:left="708"/>
       </w:pPr>
-      <w:r>
+    </w:p>
+    <w:tbl>
+      <w:tblPr>
+        <w:tblStyle w:val="Grilledutableau"/>
+        <w:tblW w:w="0" w:type="auto"/>
+        <w:tblInd w:w="708" w:type="dxa"/>
+        <w:tblLook w:val="04A0" w:firstRow="1" w:lastRow="0" w:firstColumn="1" w:lastColumn="0" w:noHBand="0" w:noVBand="1"/>
+      </w:tblPr>
+      <w:tblGrid>
+        <w:gridCol w:w="2152"/>
+        <w:gridCol w:w="2821"/>
+        <w:gridCol w:w="3379"/>
+      </w:tblGrid>
+      <w:tr>
+        <w:trPr>
+          <w:trHeight w:val="249"/>
+        </w:trPr>
+        <w:tc>
+          <w:tcPr>
+            <w:tcW w:w="2152" w:type="dxa"/>
+          </w:tcPr>
+          <w:p>
+            <w:r>
+              <w:t>Fenêtre</w:t>
+            </w:r>
+          </w:p>
+        </w:tc>
+        <w:tc>
+          <w:tcPr>
+            <w:tcW w:w="2821" w:type="dxa"/>
+          </w:tcPr>
+          <w:p>
+            <w:r>
+              <w:t>Action</w:t>
+            </w:r>
+          </w:p>
+        </w:tc>
+        <w:tc>
+          <w:tcPr>
+            <w:tcW w:w="3379" w:type="dxa"/>
+          </w:tcPr>
+          <w:p>
+            <w:r>
+              <w:t>Réaction</w:t>
+            </w:r>
+          </w:p>
+        </w:tc>
+      </w:tr>
+      <w:tr>
+        <w:trPr>
+          <w:trHeight w:val="249"/>
+        </w:trPr>
+        <w:tc>
+          <w:tcPr>
+            <w:tcW w:w="2152" w:type="dxa"/>
+          </w:tcPr>
+          <w:p>
+            <w:r>
+              <w:t>Identification</w:t>
+            </w:r>
+          </w:p>
+        </w:tc>
+        <w:tc>
+          <w:tcPr>
+            <w:tcW w:w="2821" w:type="dxa"/>
+          </w:tcPr>
+          <w:p>
+            <w:r>
+              <w:t>L’utilisateur clique sur le bouton annuler ou sur la croix de fermeture de la fenêtre d’identification</w:t>
+            </w:r>
+          </w:p>
+        </w:tc>
+        <w:tc>
+          <w:tcPr>
+            <w:tcW w:w="3379" w:type="dxa"/>
+          </w:tcPr>
+          <w:p>
+            <w:r>
+              <w:t>La fenêtre d’identification et le programme se ferment</w:t>
+            </w:r>
+          </w:p>
+        </w:tc>
+      </w:tr>
+    </w:tbl>
+    <w:p>
+      <w:pPr>
+        <w:ind w:left="708"/>
+      </w:pPr>
+    </w:p>
+    <w:p/>
+    <w:p>
+      <w:pPr>
+        <w:ind w:left="708"/>
         <w:rPr>
           <w:b/>
         </w:rPr>
-        <w:t>UC2 – Gérer les patients</w:t>
+      </w:pPr>
+      <w:r>
+        <w:rPr>
+          <w:b/>
+        </w:rPr>
+        <w:t xml:space="preserve">UC2 – </w:t>
+      </w:r>
+      <w:r>
+        <w:rPr>
+          <w:b/>
+        </w:rPr>
+        <w:t>Gestion des patients</w:t>
+      </w:r>
+    </w:p>
+    <w:tbl>
+      <w:tblPr>
+        <w:tblStyle w:val="Grilledutableau"/>
+        <w:tblW w:w="8358" w:type="dxa"/>
+        <w:tblInd w:w="708" w:type="dxa"/>
+        <w:tblLook w:val="04A0" w:firstRow="1" w:lastRow="0" w:firstColumn="1" w:lastColumn="0" w:noHBand="0" w:noVBand="1"/>
+      </w:tblPr>
+      <w:tblGrid>
+        <w:gridCol w:w="4179"/>
+        <w:gridCol w:w="4179"/>
+      </w:tblGrid>
+      <w:tr>
+        <w:trPr>
+          <w:trHeight w:val="350"/>
+        </w:trPr>
+        <w:tc>
+          <w:tcPr>
+            <w:tcW w:w="4179" w:type="dxa"/>
+          </w:tcPr>
+          <w:p>
+            <w:r>
+              <w:t>Identifiant</w:t>
+            </w:r>
+          </w:p>
+        </w:tc>
+        <w:tc>
+          <w:tcPr>
+            <w:tcW w:w="4179" w:type="dxa"/>
+          </w:tcPr>
+          <w:p>
+            <w:r>
+              <w:t>SCPATIENTCREATE01</w:t>
+            </w:r>
+          </w:p>
+        </w:tc>
+      </w:tr>
+      <w:tr>
+        <w:trPr>
+          <w:trHeight w:val="350"/>
+        </w:trPr>
+        <w:tc>
+          <w:tcPr>
+            <w:tcW w:w="4179" w:type="dxa"/>
+          </w:tcPr>
+          <w:p>
+            <w:r>
+              <w:t>En tant que</w:t>
+            </w:r>
+          </w:p>
+        </w:tc>
+        <w:tc>
+          <w:tcPr>
+            <w:tcW w:w="4179" w:type="dxa"/>
+          </w:tcPr>
+          <w:p>
+            <w:r>
+              <w:t xml:space="preserve">Administrateur ou </w:t>
+            </w:r>
+            <w:proofErr w:type="spellStart"/>
+            <w:r>
+              <w:t>Assistant-e</w:t>
+            </w:r>
+            <w:proofErr w:type="spellEnd"/>
+          </w:p>
+        </w:tc>
+      </w:tr>
+      <w:tr>
+        <w:trPr>
+          <w:trHeight w:val="350"/>
+        </w:trPr>
+        <w:tc>
+          <w:tcPr>
+            <w:tcW w:w="4179" w:type="dxa"/>
+          </w:tcPr>
+          <w:p>
+            <w:r>
+              <w:t>Je veux</w:t>
+            </w:r>
+          </w:p>
+        </w:tc>
+        <w:tc>
+          <w:tcPr>
+            <w:tcW w:w="4179" w:type="dxa"/>
+          </w:tcPr>
+          <w:p>
+            <w:r>
+              <w:t>Créer un patient</w:t>
+            </w:r>
+          </w:p>
+        </w:tc>
+      </w:tr>
+      <w:tr>
+        <w:trPr>
+          <w:trHeight w:val="375"/>
+        </w:trPr>
+        <w:tc>
+          <w:tcPr>
+            <w:tcW w:w="4179" w:type="dxa"/>
+          </w:tcPr>
+          <w:p>
+            <w:r>
+              <w:t>Pour</w:t>
+            </w:r>
+          </w:p>
+        </w:tc>
+        <w:tc>
+          <w:tcPr>
+            <w:tcW w:w="4179" w:type="dxa"/>
+          </w:tcPr>
+          <w:p>
+            <w:r>
+              <w:t>Ajouter un patient dans la base de patients</w:t>
+            </w:r>
+          </w:p>
+        </w:tc>
+      </w:tr>
+      <w:tr>
+        <w:trPr>
+          <w:trHeight w:val="350"/>
+        </w:trPr>
+        <w:tc>
+          <w:tcPr>
+            <w:tcW w:w="4179" w:type="dxa"/>
+          </w:tcPr>
+          <w:p>
+            <w:r>
+              <w:t>Temps estimé</w:t>
+            </w:r>
+          </w:p>
+        </w:tc>
+        <w:tc>
+          <w:tcPr>
+            <w:tcW w:w="4179" w:type="dxa"/>
+          </w:tcPr>
+          <w:p>
+            <w:r>
+              <w:t>4h</w:t>
+            </w:r>
+          </w:p>
+        </w:tc>
+      </w:tr>
+      <w:tr>
+        <w:trPr>
+          <w:trHeight w:val="350"/>
+        </w:trPr>
+        <w:tc>
+          <w:tcPr>
+            <w:tcW w:w="4179" w:type="dxa"/>
+          </w:tcPr>
+          <w:p>
+            <w:r>
+              <w:t>Priorité</w:t>
+            </w:r>
+          </w:p>
+        </w:tc>
+        <w:tc>
+          <w:tcPr>
+            <w:tcW w:w="4179" w:type="dxa"/>
+          </w:tcPr>
+          <w:p>
+            <w:r>
+              <w:t>Haute</w:t>
+            </w:r>
+          </w:p>
+        </w:tc>
+      </w:tr>
+    </w:tbl>
+    <w:p>
+      <w:pPr>
+        <w:ind w:left="708"/>
+        <w:rPr>
+          <w:b/>
+        </w:rPr>
+      </w:pPr>
+    </w:p>
+    <w:tbl>
+      <w:tblPr>
+        <w:tblStyle w:val="Grilledutableau"/>
+        <w:tblW w:w="0" w:type="auto"/>
+        <w:tblInd w:w="708" w:type="dxa"/>
+        <w:tblLook w:val="04A0" w:firstRow="1" w:lastRow="0" w:firstColumn="1" w:lastColumn="0" w:noHBand="0" w:noVBand="1"/>
+      </w:tblPr>
+      <w:tblGrid>
+        <w:gridCol w:w="2375"/>
+        <w:gridCol w:w="2625"/>
+        <w:gridCol w:w="3260"/>
+      </w:tblGrid>
+      <w:tr>
+        <w:trPr>
+          <w:trHeight w:val="319"/>
+        </w:trPr>
+        <w:tc>
+          <w:tcPr>
+            <w:tcW w:w="2375" w:type="dxa"/>
+          </w:tcPr>
+          <w:p>
+            <w:r>
+              <w:t>Fenêtre</w:t>
+            </w:r>
+          </w:p>
+        </w:tc>
+        <w:tc>
+          <w:tcPr>
+            <w:tcW w:w="2625" w:type="dxa"/>
+          </w:tcPr>
+          <w:p>
+            <w:r>
+              <w:t>Action</w:t>
+            </w:r>
+          </w:p>
+        </w:tc>
+        <w:tc>
+          <w:tcPr>
+            <w:tcW w:w="3260" w:type="dxa"/>
+          </w:tcPr>
+          <w:p>
+            <w:r>
+              <w:t>Réaction</w:t>
+            </w:r>
+          </w:p>
+        </w:tc>
+      </w:tr>
+      <w:tr>
+        <w:trPr>
+          <w:trHeight w:val="235"/>
+        </w:trPr>
+        <w:tc>
+          <w:tcPr>
+            <w:tcW w:w="2375" w:type="dxa"/>
+          </w:tcPr>
+          <w:p>
+            <w:proofErr w:type="spellStart"/>
+            <w:r>
+              <w:t>NouveauPatient</w:t>
+            </w:r>
+            <w:proofErr w:type="spellEnd"/>
+          </w:p>
+        </w:tc>
+        <w:tc>
+          <w:tcPr>
+            <w:tcW w:w="2625" w:type="dxa"/>
+          </w:tcPr>
+          <w:p>
+            <w:r>
+              <w:t>L’utilisateur clique sur le bouton « Confirmer » Après avoir rempli tous les champs requis.</w:t>
+            </w:r>
+          </w:p>
+        </w:tc>
+        <w:tc>
+          <w:tcPr>
+            <w:tcW w:w="3260" w:type="dxa"/>
+          </w:tcPr>
+          <w:p>
+            <w:r>
+              <w:t>Le patient est créé et l’utilisateur est redirigé sur la page d’accueil.</w:t>
+            </w:r>
+          </w:p>
+        </w:tc>
+      </w:tr>
+      <w:tr>
+        <w:trPr>
+          <w:trHeight w:val="235"/>
+        </w:trPr>
+        <w:tc>
+          <w:tcPr>
+            <w:tcW w:w="2375" w:type="dxa"/>
+          </w:tcPr>
+          <w:p>
+            <w:proofErr w:type="spellStart"/>
+            <w:r>
+              <w:t>NouveauPatient</w:t>
+            </w:r>
+            <w:proofErr w:type="spellEnd"/>
+          </w:p>
+        </w:tc>
+        <w:tc>
+          <w:tcPr>
+            <w:tcW w:w="2625" w:type="dxa"/>
+          </w:tcPr>
+          <w:p>
+            <w:r>
+              <w:t>L’utilisateur clique sur le bouton Confirmer alors qu’il n’a pas rempli tous les champs requis</w:t>
+            </w:r>
+          </w:p>
+        </w:tc>
+        <w:tc>
+          <w:tcPr>
+            <w:tcW w:w="3260" w:type="dxa"/>
+          </w:tcPr>
+          <w:p>
+            <w:r>
+              <w:t>Le patient n’est pas créé, un message d’erreur s’affiche en haut de page lui disant de remplir les champs nécessaires</w:t>
+            </w:r>
+          </w:p>
+        </w:tc>
+      </w:tr>
+      <w:tr>
+        <w:trPr>
+          <w:trHeight w:val="235"/>
+        </w:trPr>
+        <w:tc>
+          <w:tcPr>
+            <w:tcW w:w="2375" w:type="dxa"/>
+          </w:tcPr>
+          <w:p>
+            <w:proofErr w:type="spellStart"/>
+            <w:r>
+              <w:t>NouveauPatient</w:t>
+            </w:r>
+            <w:proofErr w:type="spellEnd"/>
+          </w:p>
+        </w:tc>
+        <w:tc>
+          <w:tcPr>
+            <w:tcW w:w="2625" w:type="dxa"/>
+          </w:tcPr>
+          <w:p>
+            <w:r>
+              <w:t>L’utilisateur clique sur le bouton « Confirmer » alors qu’il a rempli des informations dans un format erroné dans un ou plusieurs champs.</w:t>
+            </w:r>
+          </w:p>
+        </w:tc>
+        <w:tc>
+          <w:tcPr>
+            <w:tcW w:w="3260" w:type="dxa"/>
+          </w:tcPr>
+          <w:p>
+            <w:r>
+              <w:t>Le patient n’est pas créé, un message d’erreur s’affiche en haut de page lui disant d’utiliser le bon format pour les champs erronés.</w:t>
+            </w:r>
+          </w:p>
+        </w:tc>
+      </w:tr>
+    </w:tbl>
+    <w:p>
+      <w:pPr>
+        <w:ind w:left="708"/>
+        <w:rPr>
+          <w:b/>
+        </w:rPr>
+      </w:pPr>
+    </w:p>
+    <w:p>
+      <w:pPr>
+        <w:ind w:left="708"/>
+        <w:rPr>
+          <w:b/>
+        </w:rPr>
+      </w:pPr>
+    </w:p>
+    <w:p>
+      <w:pPr>
+        <w:ind w:left="708"/>
+        <w:rPr>
+          <w:b/>
+        </w:rPr>
+      </w:pPr>
+    </w:p>
+    <w:p>
+      <w:pPr>
+        <w:ind w:left="708"/>
+        <w:rPr>
+          <w:b/>
+        </w:rPr>
+      </w:pPr>
+    </w:p>
+    <w:p>
+      <w:pPr>
+        <w:ind w:left="708"/>
+        <w:rPr>
+          <w:b/>
+        </w:rPr>
+      </w:pPr>
+    </w:p>
+    <w:tbl>
+      <w:tblPr>
+        <w:tblStyle w:val="Grilledutableau"/>
+        <w:tblW w:w="0" w:type="auto"/>
+        <w:tblInd w:w="708" w:type="dxa"/>
+        <w:tblLook w:val="04A0" w:firstRow="1" w:lastRow="0" w:firstColumn="1" w:lastColumn="0" w:noHBand="0" w:noVBand="1"/>
+      </w:tblPr>
+      <w:tblGrid>
+        <w:gridCol w:w="2876"/>
+        <w:gridCol w:w="5476"/>
+      </w:tblGrid>
+      <w:tr>
+        <w:tc>
+          <w:tcPr>
+            <w:tcW w:w="2876" w:type="dxa"/>
+          </w:tcPr>
+          <w:p>
+            <w:r>
+              <w:t>Identifiant</w:t>
+            </w:r>
+          </w:p>
+        </w:tc>
+        <w:tc>
+          <w:tcPr>
+            <w:tcW w:w="5476" w:type="dxa"/>
+          </w:tcPr>
+          <w:p>
+            <w:r>
+              <w:t>SCPATIENTSELECT01</w:t>
+            </w:r>
+          </w:p>
+        </w:tc>
+      </w:tr>
+      <w:tr>
+        <w:tc>
+          <w:tcPr>
+            <w:tcW w:w="2876" w:type="dxa"/>
+          </w:tcPr>
+          <w:p>
+            <w:r>
+              <w:t>En tant que</w:t>
+            </w:r>
+          </w:p>
+        </w:tc>
+        <w:tc>
+          <w:tcPr>
+            <w:tcW w:w="5476" w:type="dxa"/>
+          </w:tcPr>
+          <w:p>
+            <w:r>
+              <w:t xml:space="preserve">Administrateur ou </w:t>
+            </w:r>
+            <w:proofErr w:type="spellStart"/>
+            <w:r>
+              <w:t>Assistant-e</w:t>
+            </w:r>
+            <w:proofErr w:type="spellEnd"/>
+          </w:p>
+        </w:tc>
+      </w:tr>
+      <w:tr>
+        <w:tc>
+          <w:tcPr>
+            <w:tcW w:w="2876" w:type="dxa"/>
+          </w:tcPr>
+          <w:p>
+            <w:r>
+              <w:t>Je veux</w:t>
+            </w:r>
+          </w:p>
+        </w:tc>
+        <w:tc>
+          <w:tcPr>
+            <w:tcW w:w="5476" w:type="dxa"/>
+          </w:tcPr>
+          <w:p>
+            <w:r>
+              <w:t>Sélectionner un patient</w:t>
+            </w:r>
+          </w:p>
+        </w:tc>
+      </w:tr>
+      <w:tr>
+        <w:tc>
+          <w:tcPr>
+            <w:tcW w:w="2876" w:type="dxa"/>
+          </w:tcPr>
+          <w:p>
+            <w:r>
+              <w:t>Pour</w:t>
+            </w:r>
+          </w:p>
+        </w:tc>
+        <w:tc>
+          <w:tcPr>
+            <w:tcW w:w="5476" w:type="dxa"/>
+          </w:tcPr>
+          <w:p>
+            <w:r>
+              <w:t>Utiliser ce patient pour les formulaires de rendez-vous et de visites.</w:t>
+            </w:r>
+          </w:p>
+        </w:tc>
+      </w:tr>
+      <w:tr>
+        <w:tc>
+          <w:tcPr>
+            <w:tcW w:w="2876" w:type="dxa"/>
+          </w:tcPr>
+          <w:p>
+            <w:r>
+              <w:t>Temps estimé</w:t>
+            </w:r>
+          </w:p>
+        </w:tc>
+        <w:tc>
+          <w:tcPr>
+            <w:tcW w:w="5476" w:type="dxa"/>
+          </w:tcPr>
+          <w:p>
+            <w:r>
+              <w:t>2h</w:t>
+            </w:r>
+          </w:p>
+        </w:tc>
+      </w:tr>
+      <w:tr>
+        <w:trPr>
+          <w:trHeight w:val="249"/>
+        </w:trPr>
+        <w:tc>
+          <w:tcPr>
+            <w:tcW w:w="2876" w:type="dxa"/>
+          </w:tcPr>
+          <w:p>
+            <w:r>
+              <w:t>Priorité</w:t>
+            </w:r>
+          </w:p>
+        </w:tc>
+        <w:tc>
+          <w:tcPr>
+            <w:tcW w:w="5476" w:type="dxa"/>
+          </w:tcPr>
+          <w:p>
+            <w:r>
+              <w:t>Haute</w:t>
+            </w:r>
+          </w:p>
+        </w:tc>
+      </w:tr>
+    </w:tbl>
+    <w:p>
+      <w:pPr>
+        <w:ind w:left="708"/>
+        <w:rPr>
+          <w:b/>
+        </w:rPr>
+      </w:pPr>
+    </w:p>
+    <w:tbl>
+      <w:tblPr>
+        <w:tblStyle w:val="Grilledutableau"/>
+        <w:tblW w:w="0" w:type="auto"/>
+        <w:tblInd w:w="708" w:type="dxa"/>
+        <w:tblLook w:val="04A0" w:firstRow="1" w:lastRow="0" w:firstColumn="1" w:lastColumn="0" w:noHBand="0" w:noVBand="1"/>
+      </w:tblPr>
+      <w:tblGrid>
+        <w:gridCol w:w="2751"/>
+        <w:gridCol w:w="2123"/>
+        <w:gridCol w:w="2721"/>
+      </w:tblGrid>
+      <w:tr>
+        <w:trPr>
+          <w:trHeight w:val="249"/>
+        </w:trPr>
+        <w:tc>
+          <w:tcPr>
+            <w:tcW w:w="1754" w:type="dxa"/>
+          </w:tcPr>
+          <w:p>
+            <w:r>
+              <w:t>Fenêtre</w:t>
+            </w:r>
+          </w:p>
+        </w:tc>
+        <w:tc>
+          <w:tcPr>
+            <w:tcW w:w="2123" w:type="dxa"/>
+          </w:tcPr>
+          <w:p>
+            <w:r>
+              <w:t>Action</w:t>
+            </w:r>
+          </w:p>
+        </w:tc>
+        <w:tc>
+          <w:tcPr>
+            <w:tcW w:w="2721" w:type="dxa"/>
+          </w:tcPr>
+          <w:p>
+            <w:r>
+              <w:t>Réaction</w:t>
+            </w:r>
+          </w:p>
+        </w:tc>
+      </w:tr>
+      <w:tr>
+        <w:trPr>
+          <w:trHeight w:val="3072"/>
+        </w:trPr>
+        <w:tc>
+          <w:tcPr>
+            <w:tcW w:w="1754" w:type="dxa"/>
+          </w:tcPr>
+          <w:p>
+            <w:proofErr w:type="spellStart"/>
+            <w:r>
+              <w:t>PatientsListeRecherche</w:t>
+            </w:r>
+            <w:proofErr w:type="spellEnd"/>
+          </w:p>
+        </w:tc>
+        <w:tc>
+          <w:tcPr>
+            <w:tcW w:w="2123" w:type="dxa"/>
+          </w:tcPr>
+          <w:p>
+            <w:r>
+              <w:t>Alors qu’il n’a pas de patient sélectionné précédemment,</w:t>
+            </w:r>
+            <w:r>
+              <w:t xml:space="preserve"> l</w:t>
+            </w:r>
+            <w:r>
+              <w:t xml:space="preserve">’utilisateur clique sur le bouton « Sélectionner » dans une ligne </w:t>
+            </w:r>
+            <w:r>
+              <w:t>du</w:t>
+            </w:r>
+            <w:r>
+              <w:t xml:space="preserve"> </w:t>
+            </w:r>
+            <w:r>
+              <w:t>tableau des patients</w:t>
+            </w:r>
+          </w:p>
+        </w:tc>
+        <w:tc>
+          <w:tcPr>
+            <w:tcW w:w="2721" w:type="dxa"/>
+          </w:tcPr>
+          <w:p>
+            <w:r>
+              <w:t>Le patient est sélectionné et viens d’afficher dans la barre des menus.</w:t>
+            </w:r>
+          </w:p>
+        </w:tc>
+      </w:tr>
+      <w:tr>
+        <w:trPr>
+          <w:trHeight w:val="221"/>
+        </w:trPr>
+        <w:tc>
+          <w:tcPr>
+            <w:tcW w:w="1754" w:type="dxa"/>
+          </w:tcPr>
+          <w:p>
+            <w:proofErr w:type="spellStart"/>
+            <w:r>
+              <w:t>PatientsListeRecherche</w:t>
+            </w:r>
+            <w:proofErr w:type="spellEnd"/>
+          </w:p>
+        </w:tc>
+        <w:tc>
+          <w:tcPr>
+            <w:tcW w:w="2123" w:type="dxa"/>
+          </w:tcPr>
+          <w:p>
+            <w:r>
+              <w:t xml:space="preserve">Alors qu’il </w:t>
+            </w:r>
+            <w:r>
+              <w:t>y’</w:t>
+            </w:r>
+            <w:r>
+              <w:t>a</w:t>
+            </w:r>
+            <w:r>
+              <w:t xml:space="preserve"> déjà un patient sélectionné, l’utilisateur</w:t>
+            </w:r>
+            <w:r>
+              <w:t xml:space="preserve"> clique sur le bouton « Sélectionner » dans une </w:t>
+            </w:r>
+            <w:r>
+              <w:t xml:space="preserve">des </w:t>
+            </w:r>
+            <w:r>
+              <w:t>ligne</w:t>
+            </w:r>
+            <w:r>
+              <w:t>s</w:t>
+            </w:r>
+            <w:r>
+              <w:t xml:space="preserve"> du</w:t>
+            </w:r>
+            <w:r>
+              <w:t xml:space="preserve"> </w:t>
+            </w:r>
+            <w:r>
+              <w:t>tableau des patients</w:t>
+            </w:r>
+          </w:p>
+        </w:tc>
+        <w:tc>
+          <w:tcPr>
+            <w:tcW w:w="2721" w:type="dxa"/>
+          </w:tcPr>
+          <w:p>
+            <w:r>
+              <w:t>Le patient sélectionné précédemment est remplacé par le patient que l’</w:t>
+            </w:r>
+            <w:r>
+              <w:t xml:space="preserve">utilisateur vient </w:t>
+            </w:r>
+            <w:r>
+              <w:t>de sélectionner, et ce dernier viens s’afficher dans la barre des menus.</w:t>
+            </w:r>
+          </w:p>
+        </w:tc>
+      </w:tr>
+    </w:tbl>
+    <w:p>
+      <w:pPr>
+        <w:ind w:left="708"/>
+        <w:rPr>
+          <w:b/>
+        </w:rPr>
+      </w:pPr>
+    </w:p>
+    <w:tbl>
+      <w:tblPr>
+        <w:tblStyle w:val="Grilledutableau"/>
+        <w:tblW w:w="0" w:type="auto"/>
+        <w:tblInd w:w="708" w:type="dxa"/>
+        <w:tblLook w:val="04A0" w:firstRow="1" w:lastRow="0" w:firstColumn="1" w:lastColumn="0" w:noHBand="0" w:noVBand="1"/>
+      </w:tblPr>
+      <w:tblGrid>
+        <w:gridCol w:w="2876"/>
+        <w:gridCol w:w="5476"/>
+      </w:tblGrid>
+      <w:tr>
+        <w:tc>
+          <w:tcPr>
+            <w:tcW w:w="2876" w:type="dxa"/>
+          </w:tcPr>
+          <w:p>
+            <w:r>
+              <w:t>Identifiant</w:t>
+            </w:r>
+          </w:p>
+        </w:tc>
+        <w:tc>
+          <w:tcPr>
+            <w:tcW w:w="5476" w:type="dxa"/>
+          </w:tcPr>
+          <w:p>
+            <w:r>
+              <w:t>SCPATIEN</w:t>
+            </w:r>
+            <w:r>
+              <w:t>DETAILS</w:t>
+            </w:r>
+            <w:r>
+              <w:t>01</w:t>
+            </w:r>
+          </w:p>
+        </w:tc>
+      </w:tr>
+      <w:tr>
+        <w:tc>
+          <w:tcPr>
+            <w:tcW w:w="2876" w:type="dxa"/>
+          </w:tcPr>
+          <w:p>
+            <w:r>
+              <w:t>En tant que</w:t>
+            </w:r>
+          </w:p>
+        </w:tc>
+        <w:tc>
+          <w:tcPr>
+            <w:tcW w:w="5476" w:type="dxa"/>
+          </w:tcPr>
+          <w:p>
+            <w:r>
+              <w:t xml:space="preserve">Administrateur ou </w:t>
+            </w:r>
+            <w:proofErr w:type="spellStart"/>
+            <w:r>
+              <w:t>Assistant-e</w:t>
+            </w:r>
+            <w:proofErr w:type="spellEnd"/>
+          </w:p>
+        </w:tc>
+      </w:tr>
+      <w:tr>
+        <w:tc>
+          <w:tcPr>
+            <w:tcW w:w="2876" w:type="dxa"/>
+          </w:tcPr>
+          <w:p>
+            <w:r>
+              <w:t>Je veux</w:t>
+            </w:r>
+          </w:p>
+        </w:tc>
+        <w:tc>
+          <w:tcPr>
+            <w:tcW w:w="5476" w:type="dxa"/>
+          </w:tcPr>
+          <w:p>
+            <w:r>
+              <w:t>Afficher les détails d’un patient</w:t>
+            </w:r>
+          </w:p>
+        </w:tc>
+      </w:tr>
+      <w:tr>
+        <w:tc>
+          <w:tcPr>
+            <w:tcW w:w="2876" w:type="dxa"/>
+          </w:tcPr>
+          <w:p>
+            <w:r>
+              <w:t>Pour</w:t>
+            </w:r>
+          </w:p>
+        </w:tc>
+        <w:tc>
+          <w:tcPr>
+            <w:tcW w:w="5476" w:type="dxa"/>
+          </w:tcPr>
+          <w:p>
+            <w:r>
+              <w:t>Consulter ses informations personnelles ou ses problèmes médicaux</w:t>
+            </w:r>
+          </w:p>
+        </w:tc>
+      </w:tr>
+      <w:tr>
+        <w:tc>
+          <w:tcPr>
+            <w:tcW w:w="2876" w:type="dxa"/>
+          </w:tcPr>
+          <w:p>
+            <w:r>
+              <w:t>Temps estimé</w:t>
+            </w:r>
+          </w:p>
+        </w:tc>
+        <w:tc>
+          <w:tcPr>
+            <w:tcW w:w="5476" w:type="dxa"/>
+          </w:tcPr>
+          <w:p>
+            <w:r>
+              <w:t>1</w:t>
+            </w:r>
+            <w:r>
+              <w:t>h</w:t>
+            </w:r>
+            <w:r>
+              <w:t>30</w:t>
+            </w:r>
+          </w:p>
+        </w:tc>
+      </w:tr>
+      <w:tr>
+        <w:trPr>
+          <w:trHeight w:val="249"/>
+        </w:trPr>
+        <w:tc>
+          <w:tcPr>
+            <w:tcW w:w="2876" w:type="dxa"/>
+          </w:tcPr>
+          <w:p>
+            <w:r>
+              <w:t>Priorité</w:t>
+            </w:r>
+          </w:p>
+        </w:tc>
+        <w:tc>
+          <w:tcPr>
+            <w:tcW w:w="5476" w:type="dxa"/>
+          </w:tcPr>
+          <w:p>
+            <w:r>
+              <w:t>Moyenne</w:t>
+            </w:r>
+          </w:p>
+        </w:tc>
+      </w:tr>
+    </w:tbl>
+    <w:p>
+      <w:pPr>
+        <w:ind w:left="708"/>
+        <w:rPr>
+          <w:b/>
+        </w:rPr>
+      </w:pPr>
+    </w:p>
+    <w:tbl>
+      <w:tblPr>
+        <w:tblStyle w:val="Grilledutableau"/>
+        <w:tblW w:w="0" w:type="auto"/>
+        <w:tblInd w:w="708" w:type="dxa"/>
+        <w:tblLook w:val="04A0" w:firstRow="1" w:lastRow="0" w:firstColumn="1" w:lastColumn="0" w:noHBand="0" w:noVBand="1"/>
+      </w:tblPr>
+      <w:tblGrid>
+        <w:gridCol w:w="2876"/>
+        <w:gridCol w:w="5476"/>
+      </w:tblGrid>
+      <w:tr>
+        <w:tc>
+          <w:tcPr>
+            <w:tcW w:w="2876" w:type="dxa"/>
+          </w:tcPr>
+          <w:p>
+            <w:r>
+              <w:t>Identifiant</w:t>
+            </w:r>
+          </w:p>
+        </w:tc>
+        <w:tc>
+          <w:tcPr>
+            <w:tcW w:w="5476" w:type="dxa"/>
+          </w:tcPr>
+          <w:p>
+            <w:r>
+              <w:t>SCPATIEN</w:t>
+            </w:r>
+            <w:r>
+              <w:t>MODIFIER</w:t>
+            </w:r>
+            <w:r>
+              <w:t>01</w:t>
+            </w:r>
+          </w:p>
+        </w:tc>
+      </w:tr>
+      <w:tr>
+        <w:tc>
+          <w:tcPr>
+            <w:tcW w:w="2876" w:type="dxa"/>
+          </w:tcPr>
+          <w:p>
+            <w:r>
+              <w:t>En tant que</w:t>
+            </w:r>
+          </w:p>
+        </w:tc>
+        <w:tc>
+          <w:tcPr>
+            <w:tcW w:w="5476" w:type="dxa"/>
+          </w:tcPr>
+          <w:p>
+            <w:r>
+              <w:t xml:space="preserve">Administrateur ou </w:t>
+            </w:r>
+            <w:proofErr w:type="spellStart"/>
+            <w:r>
+              <w:t>Assistant-e</w:t>
+            </w:r>
+            <w:proofErr w:type="spellEnd"/>
+          </w:p>
+        </w:tc>
+      </w:tr>
+      <w:tr>
+        <w:tc>
+          <w:tcPr>
+            <w:tcW w:w="2876" w:type="dxa"/>
+          </w:tcPr>
+          <w:p>
+            <w:r>
+              <w:t>Je veux</w:t>
+            </w:r>
+          </w:p>
+        </w:tc>
+        <w:tc>
+          <w:tcPr>
+            <w:tcW w:w="5476" w:type="dxa"/>
+          </w:tcPr>
+          <w:p>
+            <w:r>
+              <w:t>Modifier les informations personnelles d’un patient</w:t>
+            </w:r>
+          </w:p>
+        </w:tc>
+      </w:tr>
+      <w:tr>
+        <w:tc>
+          <w:tcPr>
+            <w:tcW w:w="2876" w:type="dxa"/>
+          </w:tcPr>
+          <w:p>
+            <w:r>
+              <w:t>Pour</w:t>
+            </w:r>
+          </w:p>
+        </w:tc>
+        <w:tc>
+          <w:tcPr>
+            <w:tcW w:w="5476" w:type="dxa"/>
+          </w:tcPr>
+          <w:p>
+            <w:r>
+              <w:t>Mettre à jour ses informations</w:t>
+            </w:r>
+          </w:p>
+        </w:tc>
+      </w:tr>
+      <w:tr>
+        <w:tc>
+          <w:tcPr>
+            <w:tcW w:w="2876" w:type="dxa"/>
+          </w:tcPr>
+          <w:p>
+            <w:r>
+              <w:t>Temps estimé</w:t>
+            </w:r>
+          </w:p>
+        </w:tc>
+        <w:tc>
+          <w:tcPr>
+            <w:tcW w:w="5476" w:type="dxa"/>
+          </w:tcPr>
+          <w:p>
+            <w:r>
+              <w:t>1h</w:t>
+            </w:r>
+            <w:r>
+              <w:t>0</w:t>
+            </w:r>
+            <w:r>
+              <w:t>0</w:t>
+            </w:r>
+          </w:p>
+        </w:tc>
+      </w:tr>
+      <w:tr>
+        <w:trPr>
+          <w:trHeight w:val="249"/>
+        </w:trPr>
+        <w:tc>
+          <w:tcPr>
+            <w:tcW w:w="2876" w:type="dxa"/>
+          </w:tcPr>
+          <w:p>
+            <w:r>
+              <w:t>Priorité</w:t>
+            </w:r>
+          </w:p>
+        </w:tc>
+        <w:tc>
+          <w:tcPr>
+            <w:tcW w:w="5476" w:type="dxa"/>
+          </w:tcPr>
+          <w:p>
+            <w:r>
+              <w:t>Moyenne</w:t>
+            </w:r>
+          </w:p>
+        </w:tc>
+      </w:tr>
+    </w:tbl>
+    <w:p>
+      <w:pPr>
+        <w:ind w:left="708"/>
+        <w:rPr>
+          <w:b/>
+        </w:rPr>
+      </w:pPr>
+    </w:p>
+    <w:tbl>
+      <w:tblPr>
+        <w:tblStyle w:val="Grilledutableau"/>
+        <w:tblW w:w="0" w:type="auto"/>
+        <w:tblInd w:w="708" w:type="dxa"/>
+        <w:tblLook w:val="04A0" w:firstRow="1" w:lastRow="0" w:firstColumn="1" w:lastColumn="0" w:noHBand="0" w:noVBand="1"/>
+      </w:tblPr>
+      <w:tblGrid>
+        <w:gridCol w:w="2876"/>
+        <w:gridCol w:w="5476"/>
+      </w:tblGrid>
+      <w:tr>
+        <w:tc>
+          <w:tcPr>
+            <w:tcW w:w="2876" w:type="dxa"/>
+          </w:tcPr>
+          <w:p>
+            <w:r>
+              <w:t>Identifiant</w:t>
+            </w:r>
+          </w:p>
+        </w:tc>
+        <w:tc>
+          <w:tcPr>
+            <w:tcW w:w="5476" w:type="dxa"/>
+          </w:tcPr>
+          <w:p>
+            <w:r>
+              <w:t>SCPATIEN</w:t>
+            </w:r>
+            <w:r>
+              <w:t>AFFICHERHISTORIQUE</w:t>
+            </w:r>
+            <w:r>
+              <w:t>01</w:t>
+            </w:r>
+          </w:p>
+        </w:tc>
+      </w:tr>
+      <w:tr>
+        <w:tc>
+          <w:tcPr>
+            <w:tcW w:w="2876" w:type="dxa"/>
+          </w:tcPr>
+          <w:p>
+            <w:r>
+              <w:t>En tant que</w:t>
+            </w:r>
+          </w:p>
+        </w:tc>
+        <w:tc>
+          <w:tcPr>
+            <w:tcW w:w="5476" w:type="dxa"/>
+          </w:tcPr>
+          <w:p>
+            <w:r>
+              <w:t xml:space="preserve">Administrateur ou </w:t>
+            </w:r>
+            <w:proofErr w:type="spellStart"/>
+            <w:r>
+              <w:t>Assistant-e</w:t>
+            </w:r>
+            <w:proofErr w:type="spellEnd"/>
+          </w:p>
+        </w:tc>
+      </w:tr>
+      <w:tr>
+        <w:tc>
+          <w:tcPr>
+            <w:tcW w:w="2876" w:type="dxa"/>
+          </w:tcPr>
+          <w:p>
+            <w:r>
+              <w:t>Je veux</w:t>
+            </w:r>
+          </w:p>
+        </w:tc>
+        <w:tc>
+          <w:tcPr>
+            <w:tcW w:w="5476" w:type="dxa"/>
+          </w:tcPr>
+          <w:p>
+            <w:r>
+              <w:t xml:space="preserve">Afficher </w:t>
+            </w:r>
+            <w:r>
+              <w:t>l’historique des consultations avec le patient</w:t>
+            </w:r>
+          </w:p>
+        </w:tc>
+      </w:tr>
+      <w:tr>
+        <w:tc>
+          <w:tcPr>
+            <w:tcW w:w="2876" w:type="dxa"/>
+          </w:tcPr>
+          <w:p>
+            <w:r>
+              <w:t>Pour</w:t>
+            </w:r>
+          </w:p>
+        </w:tc>
+        <w:tc>
+          <w:tcPr>
+            <w:tcW w:w="5476" w:type="dxa"/>
+          </w:tcPr>
+          <w:p>
+            <w:r>
+              <w:t>Obtenir plus de détails sur l’évolution du dossier du patient</w:t>
+            </w:r>
+          </w:p>
+        </w:tc>
+      </w:tr>
+      <w:tr>
+        <w:tc>
+          <w:tcPr>
+            <w:tcW w:w="2876" w:type="dxa"/>
+          </w:tcPr>
+          <w:p>
+            <w:r>
+              <w:t>Temps estimé</w:t>
+            </w:r>
+          </w:p>
+        </w:tc>
+        <w:tc>
+          <w:tcPr>
+            <w:tcW w:w="5476" w:type="dxa"/>
+          </w:tcPr>
+          <w:p>
+            <w:r>
+              <w:t>30 min</w:t>
+            </w:r>
+          </w:p>
+        </w:tc>
+      </w:tr>
+      <w:tr>
+        <w:trPr>
+          <w:trHeight w:val="249"/>
+        </w:trPr>
+        <w:tc>
+          <w:tcPr>
+            <w:tcW w:w="2876" w:type="dxa"/>
+          </w:tcPr>
+          <w:p>
+            <w:r>
+              <w:t>Priorité</w:t>
+            </w:r>
+          </w:p>
+        </w:tc>
+        <w:tc>
+          <w:tcPr>
+            <w:tcW w:w="5476" w:type="dxa"/>
+          </w:tcPr>
+          <w:p>
+            <w:r>
+              <w:t>Basse</w:t>
+            </w:r>
+          </w:p>
+        </w:tc>
+      </w:tr>
+    </w:tbl>
+    <w:p>
+      <w:pPr>
+        <w:ind w:left="708"/>
+        <w:rPr>
+          <w:b/>
+        </w:rPr>
+      </w:pPr>
+    </w:p>
+    <w:p>
+      <w:pPr>
+        <w:ind w:left="708"/>
+        <w:rPr>
+          <w:b/>
+        </w:rPr>
+      </w:pPr>
+      <w:bookmarkStart w:id="8" w:name="_GoBack"/>
+      <w:bookmarkEnd w:id="8"/>
+      <w:r>
+        <w:rPr>
+          <w:b/>
+        </w:rPr>
+        <w:t>UC6</w:t>
+      </w:r>
+      <w:r>
+        <w:rPr>
+          <w:b/>
+        </w:rPr>
+        <w:t xml:space="preserve"> – Suppression d’un patient</w:t>
+      </w:r>
+    </w:p>
+    <w:p>
+      <w:pPr>
+        <w:ind w:left="708"/>
+        <w:rPr>
+          <w:b/>
+          <w:iCs/>
+        </w:rPr>
+      </w:pPr>
+      <w:r>
+        <w:rPr>
+          <w:b/>
+          <w:iCs/>
+        </w:rPr>
+        <w:t>UC7</w:t>
+      </w:r>
+      <w:r>
+        <w:rPr>
+          <w:b/>
+        </w:rPr>
+        <w:t xml:space="preserve"> – </w:t>
+      </w:r>
+      <w:r>
+        <w:rPr>
+          <w:b/>
+          <w:iCs/>
+        </w:rPr>
+        <w:t>Création d’un rendez-vous</w:t>
+      </w:r>
+    </w:p>
+    <w:p>
+      <w:pPr>
+        <w:ind w:left="708"/>
+        <w:rPr>
+          <w:b/>
+          <w:iCs/>
+        </w:rPr>
+      </w:pPr>
+      <w:r>
+        <w:rPr>
+          <w:b/>
+          <w:iCs/>
+        </w:rPr>
+        <w:t>UC8</w:t>
+      </w:r>
+      <w:r>
+        <w:rPr>
+          <w:b/>
+          <w:iCs/>
+        </w:rPr>
+        <w:t xml:space="preserve"> – Consultation des détails d’un rendez-vous</w:t>
+      </w:r>
+    </w:p>
+    <w:p>
+      <w:pPr>
+        <w:ind w:left="708"/>
+        <w:rPr>
+          <w:b/>
+          <w:iCs/>
+        </w:rPr>
+      </w:pPr>
+      <w:r>
+        <w:rPr>
+          <w:b/>
+          <w:iCs/>
+        </w:rPr>
+        <w:t>UC9</w:t>
+      </w:r>
+      <w:r>
+        <w:rPr>
+          <w:b/>
+          <w:iCs/>
+        </w:rPr>
+        <w:t xml:space="preserve"> </w:t>
+      </w:r>
+      <w:r>
+        <w:rPr>
+          <w:b/>
+        </w:rPr>
+        <w:t xml:space="preserve">– </w:t>
+      </w:r>
+      <w:r>
+        <w:rPr>
+          <w:b/>
+          <w:iCs/>
+        </w:rPr>
+        <w:t>M</w:t>
+      </w:r>
+      <w:r>
+        <w:rPr>
+          <w:b/>
+          <w:iCs/>
+        </w:rPr>
+        <w:t>odification d’un rendez-vous</w:t>
+      </w:r>
+    </w:p>
+    <w:p>
+      <w:pPr>
+        <w:ind w:left="708"/>
+        <w:rPr>
+          <w:b/>
+        </w:rPr>
+      </w:pPr>
+      <w:r>
+        <w:rPr>
+          <w:b/>
+        </w:rPr>
+        <w:t>UC10</w:t>
+      </w:r>
+      <w:r>
+        <w:rPr>
+          <w:b/>
+        </w:rPr>
+        <w:t xml:space="preserve"> – </w:t>
+      </w:r>
+      <w:r>
+        <w:rPr>
+          <w:b/>
+          <w:iCs/>
+        </w:rPr>
+        <w:t>Création d’une visite / consultation</w:t>
+      </w:r>
+    </w:p>
+    <w:p>
+      <w:pPr>
+        <w:ind w:firstLine="708"/>
+        <w:rPr>
+          <w:b/>
+        </w:rPr>
+      </w:pPr>
+      <w:r>
+        <w:rPr>
+          <w:b/>
+        </w:rPr>
+        <w:t>U</w:t>
+      </w:r>
+      <w:r>
+        <w:rPr>
+          <w:b/>
+        </w:rPr>
+        <w:t>C11</w:t>
+      </w:r>
+      <w:r>
+        <w:rPr>
+          <w:b/>
+        </w:rPr>
+        <w:t xml:space="preserve"> – </w:t>
+      </w:r>
+      <w:r>
+        <w:rPr>
+          <w:b/>
+        </w:rPr>
+        <w:t>Consultation des détails d’une visite / consultation</w:t>
+      </w:r>
+    </w:p>
+    <w:p>
+      <w:pPr>
+        <w:ind w:firstLine="708"/>
+        <w:rPr>
+          <w:b/>
+        </w:rPr>
+      </w:pPr>
+      <w:r>
+        <w:rPr>
+          <w:b/>
+        </w:rPr>
+        <w:t>UC12</w:t>
+      </w:r>
+      <w:r>
+        <w:rPr>
+          <w:b/>
+        </w:rPr>
+        <w:t xml:space="preserve"> – </w:t>
+      </w:r>
+      <w:r>
+        <w:rPr>
+          <w:b/>
+        </w:rPr>
+        <w:t>Modification</w:t>
+      </w:r>
+      <w:r>
+        <w:rPr>
+          <w:b/>
+        </w:rPr>
+        <w:t xml:space="preserve"> des détails d’une visite / consultation</w:t>
+      </w:r>
+    </w:p>
+    <w:p>
+      <w:pPr>
+        <w:ind w:firstLine="708"/>
+        <w:rPr>
+          <w:b/>
+        </w:rPr>
+      </w:pPr>
+      <w:r>
+        <w:rPr>
+          <w:b/>
+        </w:rPr>
+        <w:t>UC13</w:t>
+      </w:r>
+      <w:r>
+        <w:rPr>
+          <w:b/>
+        </w:rPr>
+        <w:t xml:space="preserve"> –</w:t>
+      </w:r>
+      <w:r>
+        <w:rPr>
+          <w:b/>
+        </w:rPr>
+        <w:t xml:space="preserve"> Validation</w:t>
+      </w:r>
+      <w:r>
+        <w:rPr>
+          <w:b/>
+        </w:rPr>
+        <w:t xml:space="preserve"> </w:t>
+      </w:r>
+      <w:r>
+        <w:rPr>
+          <w:b/>
+        </w:rPr>
+        <w:t>d’</w:t>
+      </w:r>
+      <w:r>
+        <w:rPr>
+          <w:b/>
+        </w:rPr>
+        <w:t>une facture</w:t>
+      </w:r>
+    </w:p>
+    <w:p>
+      <w:pPr>
+        <w:ind w:firstLine="708"/>
+        <w:rPr>
+          <w:b/>
+        </w:rPr>
+      </w:pPr>
+      <w:r>
+        <w:rPr>
+          <w:b/>
+        </w:rPr>
+        <w:t>UC14</w:t>
+      </w:r>
+      <w:r>
+        <w:rPr>
+          <w:b/>
+        </w:rPr>
+        <w:t xml:space="preserve"> – Téléchargement du </w:t>
+      </w:r>
+      <w:proofErr w:type="spellStart"/>
+      <w:r>
+        <w:rPr>
+          <w:b/>
+        </w:rPr>
+        <w:t>pdf</w:t>
+      </w:r>
+      <w:proofErr w:type="spellEnd"/>
+      <w:r>
+        <w:rPr>
+          <w:b/>
+        </w:rPr>
+        <w:t xml:space="preserve"> d’une facture</w:t>
+      </w:r>
+    </w:p>
+    <w:p>
+      <w:pPr>
+        <w:ind w:firstLine="708"/>
+        <w:rPr>
+          <w:b/>
+        </w:rPr>
+      </w:pPr>
+      <w:r>
+        <w:rPr>
+          <w:b/>
+        </w:rPr>
+        <w:t>UC15</w:t>
+      </w:r>
+      <w:r>
+        <w:rPr>
+          <w:b/>
+        </w:rPr>
+        <w:t xml:space="preserve"> – Confirmation du paiement d’une facture</w:t>
+      </w:r>
+    </w:p>
+    <w:p>
+      <w:pPr>
+        <w:ind w:firstLine="708"/>
+        <w:rPr>
+          <w:b/>
+        </w:rPr>
+      </w:pPr>
+      <w:r>
+        <w:rPr>
+          <w:b/>
+        </w:rPr>
+        <w:t>UC16</w:t>
+      </w:r>
+      <w:r>
+        <w:rPr>
+          <w:b/>
+        </w:rPr>
+        <w:t xml:space="preserve"> – </w:t>
+      </w:r>
+      <w:r>
+        <w:rPr>
+          <w:b/>
+        </w:rPr>
+        <w:t>Créer un nouvel utilisateur</w:t>
+      </w:r>
+    </w:p>
+    <w:p>
+      <w:pPr>
+        <w:ind w:firstLine="708"/>
+        <w:rPr>
+          <w:b/>
+        </w:rPr>
+      </w:pPr>
+      <w:r>
+        <w:rPr>
+          <w:b/>
+        </w:rPr>
+        <w:t>UC17</w:t>
+      </w:r>
+      <w:r>
+        <w:rPr>
+          <w:b/>
+        </w:rPr>
+        <w:t>- Modifier un utilisateur</w:t>
+      </w:r>
+    </w:p>
+    <w:p>
+      <w:pPr>
+        <w:ind w:firstLine="708"/>
+        <w:rPr>
+          <w:b/>
+        </w:rPr>
+      </w:pPr>
+      <w:r>
+        <w:rPr>
+          <w:b/>
+        </w:rPr>
+        <w:t>UC18</w:t>
+      </w:r>
+      <w:r>
+        <w:rPr>
+          <w:b/>
+        </w:rPr>
+        <w:t xml:space="preserve"> – Gérer la sauvegarde</w:t>
       </w:r>
     </w:p>
     <w:p>
@@ -3736,109 +5897,6 @@
           <w:szCs w:val="20"/>
         </w:rPr>
       </w:pPr>
-      <w:r>
-        <w:rPr>
-          <w:b/>
-          <w:i w:val="0"/>
-          <w:iCs w:val="0"/>
-          <w:color w:val="auto"/>
-          <w:szCs w:val="20"/>
-        </w:rPr>
-        <w:tab/>
-        <w:t>UC3 – Gérer les rendez-vous</w:t>
-      </w:r>
-    </w:p>
-    <w:p>
-      <w:pPr>
-        <w:pStyle w:val="Help"/>
-        <w:rPr>
-          <w:b/>
-          <w:i w:val="0"/>
-          <w:iCs w:val="0"/>
-          <w:color w:val="auto"/>
-          <w:szCs w:val="20"/>
-        </w:rPr>
-      </w:pPr>
-      <w:r>
-        <w:rPr>
-          <w:b/>
-          <w:i w:val="0"/>
-          <w:iCs w:val="0"/>
-          <w:color w:val="auto"/>
-          <w:szCs w:val="20"/>
-        </w:rPr>
-        <w:tab/>
-      </w:r>
-      <w:r>
-        <w:rPr>
-          <w:b/>
-          <w:i w:val="0"/>
-          <w:iCs w:val="0"/>
-          <w:color w:val="auto"/>
-          <w:szCs w:val="20"/>
-        </w:rPr>
-        <w:t>UC4 – Gérer les visites</w:t>
-      </w:r>
-    </w:p>
-    <w:p>
-      <w:pPr>
-        <w:ind w:firstLine="708"/>
-        <w:rPr>
-          <w:b/>
-        </w:rPr>
-      </w:pPr>
-      <w:r>
-        <w:rPr>
-          <w:b/>
-        </w:rPr>
-        <w:t>UC5 – Gérer la facturation</w:t>
-      </w:r>
-    </w:p>
-    <w:p>
-      <w:pPr>
-        <w:ind w:firstLine="708"/>
-        <w:rPr>
-          <w:b/>
-        </w:rPr>
-      </w:pPr>
-      <w:r>
-        <w:rPr>
-          <w:b/>
-        </w:rPr>
-        <w:t>UC6 – Gérer les utilisateurs</w:t>
-      </w:r>
-    </w:p>
-    <w:p>
-      <w:pPr>
-        <w:ind w:firstLine="708"/>
-        <w:rPr>
-          <w:b/>
-        </w:rPr>
-      </w:pPr>
-      <w:r>
-        <w:rPr>
-          <w:b/>
-        </w:rPr>
-        <w:t>U</w:t>
-      </w:r>
-      <w:r>
-        <w:rPr>
-          <w:b/>
-        </w:rPr>
-        <w:t>C7 – Gérer la sauvegarde</w:t>
-      </w:r>
-    </w:p>
-    <w:p>
-      <w:pPr>
-        <w:pStyle w:val="Help"/>
-        <w:rPr>
-          <w:b/>
-          <w:i w:val="0"/>
-          <w:iCs w:val="0"/>
-          <w:color w:val="auto"/>
-          <w:szCs w:val="20"/>
-        </w:rPr>
-      </w:pPr>
     </w:p>
     <w:p>
       <w:pPr>
@@ -3905,7 +5963,6 @@
         </w:numPr>
       </w:pPr>
       <w:r>
-        <w:lastRenderedPageBreak/>
         <w:t>Maquettes d’interface utilisateur.</w:t>
       </w:r>
       <w:r>
@@ -4608,7 +6665,6 @@
       </w:pPr>
       <w:proofErr w:type="gramStart"/>
       <w:r>
-        <w:lastRenderedPageBreak/>
         <w:t>les</w:t>
       </w:r>
       <w:proofErr w:type="gramEnd"/>
@@ -5111,7 +7167,13 @@
         <w:fldChar w:fldCharType="begin"/>
       </w:r>
       <w:r>
-        <w:instrText xml:space="preserve"> REF _Ref254352636 \r \h </w:instrText>
+        <w:instrText xml:space="preserve"> </w:instrText>
+      </w:r>
+      <w:r>
+        <w:instrText>REF</w:instrText>
+      </w:r>
+      <w:r>
+        <w:instrText xml:space="preserve"> _Ref254352636 \r \h </w:instrText>
       </w:r>
       <w:r>
         <w:fldChar w:fldCharType="separate"/>
@@ -5138,7 +7200,13 @@
         <w:fldChar w:fldCharType="begin"/>
       </w:r>
       <w:r>
-        <w:instrText xml:space="preserve"> REF _Ref254352701 \r \h </w:instrText>
+        <w:instrText xml:space="preserve"> </w:instrText>
+      </w:r>
+      <w:r>
+        <w:instrText>REF</w:instrText>
+      </w:r>
+      <w:r>
+        <w:instrText xml:space="preserve"> _Ref254352701 \r \h </w:instrText>
       </w:r>
       <w:r>
         <w:fldChar w:fldCharType="separate"/>
@@ -5265,7 +7333,6 @@
           <w:i w:val="0"/>
           <w:iCs/>
         </w:rPr>
-        <w:lastRenderedPageBreak/>
         <w:t>Liste des documents</w:t>
       </w:r>
       <w:bookmarkEnd w:id="41"/>
@@ -5802,7 +7869,19 @@
       <w:rPr>
         <w:rStyle w:val="Numrodepage"/>
       </w:rPr>
-      <w:instrText xml:space="preserve"> PAGE </w:instrText>
+      <w:instrText xml:space="preserve"> </w:instrText>
+    </w:r>
+    <w:r>
+      <w:rPr>
+        <w:rStyle w:val="Numrodepage"/>
+      </w:rPr>
+      <w:instrText>PAGE</w:instrText>
+    </w:r>
+    <w:r>
+      <w:rPr>
+        <w:rStyle w:val="Numrodepage"/>
+      </w:rPr>
+      <w:instrText xml:space="preserve"> </w:instrText>
     </w:r>
     <w:r>
       <w:rPr>
@@ -5815,7 +7894,7 @@
         <w:rStyle w:val="Numrodepage"/>
         <w:noProof/>
       </w:rPr>
-      <w:t>2</w:t>
+      <w:t>3</w:t>
     </w:r>
     <w:r>
       <w:rPr>
@@ -5826,14 +7905,33 @@
     <w:r>
       <w:tab/>
     </w:r>
-    <w:fldSimple w:instr=" SAVEDATE  \* MERGEFORMAT ">
-      <w:r>
-        <w:rPr>
-          <w:noProof/>
-        </w:rPr>
-        <w:t>06/02/2018 12:12:00</w:t>
-      </w:r>
-    </w:fldSimple>
+    <w:r>
+      <w:fldChar w:fldCharType="begin"/>
+    </w:r>
+    <w:r>
+      <w:instrText xml:space="preserve"> </w:instrText>
+    </w:r>
+    <w:r>
+      <w:instrText>SAVEDATE</w:instrText>
+    </w:r>
+    <w:r>
+      <w:instrText xml:space="preserve">  \* MERGEFORMAT </w:instrText>
+    </w:r>
+    <w:r>
+      <w:fldChar w:fldCharType="separate"/>
+    </w:r>
+    <w:r>
+      <w:rPr>
+        <w:noProof/>
+      </w:rPr>
+      <w:t>27/02/2018 12:48:00</w:t>
+    </w:r>
+    <w:r>
+      <w:rPr>
+        <w:noProof/>
+      </w:rPr>
+      <w:fldChar w:fldCharType="end"/>
+    </w:r>
     <w:r>
       <w:rPr>
         <w:rStyle w:val="Numrodepage"/>
@@ -9236,6 +11334,8 @@
     <w:rPrDefault>
       <w:rPr>
         <w:rFonts w:ascii="Times New Roman" w:eastAsia="Times New Roman" w:hAnsi="Times New Roman" w:cs="Times New Roman"/>
+        <w:sz w:val="24"/>
+        <w:szCs w:val="24"/>
         <w:lang w:val="fr-CH" w:eastAsia="fr-CH" w:bidi="ar-SA"/>
       </w:rPr>
     </w:rPrDefault>
@@ -9261,6 +11361,7 @@
     <w:lsdException w:name="Strong" w:qFormat="1"/>
     <w:lsdException w:name="Emphasis" w:qFormat="1"/>
     <w:lsdException w:name="HTML Typewriter" w:semiHidden="1" w:unhideWhenUsed="1"/>
+    <w:lsdException w:name="Normal Table" w:semiHidden="1" w:unhideWhenUsed="1"/>
     <w:lsdException w:name="Outline List 2" w:semiHidden="1" w:unhideWhenUsed="1"/>
     <w:lsdException w:name="Outline List 3" w:semiHidden="1" w:unhideWhenUsed="1"/>
     <w:lsdException w:name="Table Simple 1" w:semiHidden="1" w:unhideWhenUsed="1"/>
@@ -9303,8 +11404,10 @@
     <w:lsdException w:name="Table Subtle 1" w:semiHidden="1" w:unhideWhenUsed="1"/>
     <w:lsdException w:name="Table Subtle 2" w:semiHidden="1" w:unhideWhenUsed="1"/>
     <w:lsdException w:name="Table Web 1" w:semiHidden="1" w:unhideWhenUsed="1"/>
+    <w:lsdException w:name="Table Web 2" w:semiHidden="1" w:unhideWhenUsed="1"/>
     <w:lsdException w:name="Table Web 3" w:semiHidden="1" w:unhideWhenUsed="1"/>
     <w:lsdException w:name="Balloon Text" w:semiHidden="1" w:unhideWhenUsed="1"/>
+    <w:lsdException w:name="Table Theme" w:semiHidden="1" w:unhideWhenUsed="1"/>
     <w:lsdException w:name="Placeholder Text" w:semiHidden="1" w:uiPriority="67"/>
     <w:lsdException w:name="No Spacing" w:uiPriority="68"/>
     <w:lsdException w:name="Light Shading" w:uiPriority="69"/>
@@ -9528,7 +11631,6 @@
     <w:qFormat/>
     <w:rPr>
       <w:rFonts w:ascii="Arial" w:hAnsi="Arial"/>
-      <w:sz w:val="24"/>
       <w:lang w:val="fr-FR" w:eastAsia="fr-FR"/>
     </w:rPr>
   </w:style>
@@ -9699,6 +11801,7 @@
   <w:style w:type="character" w:default="1" w:styleId="Policepardfaut">
     <w:name w:val="Default Paragraph Font"/>
     <w:uiPriority w:val="1"/>
+    <w:semiHidden/>
     <w:unhideWhenUsed/>
   </w:style>
   <w:style w:type="table" w:default="1" w:styleId="TableauNormal">
@@ -9930,7 +12033,6 @@
     </w:pPr>
     <w:rPr>
       <w:rFonts w:ascii="Times New Roman" w:hAnsi="Times New Roman"/>
-      <w:szCs w:val="24"/>
     </w:rPr>
   </w:style>
   <w:style w:type="paragraph" w:styleId="Retraitcorpsdetexte">

</xml_diff>